<commit_message>
notas redes neuronales y funciones de activación
</commit_message>
<xml_diff>
--- a/notes intro to machine learning.docx
+++ b/notes intro to machine learning.docx
@@ -7,6 +7,8 @@
         <w:jc w:val="center"/>
         <w:rPr>
           <w:rFonts w:ascii="Times New Roman" w:hAnsi="Times New Roman" w:cs="Times New Roman"/>
+          <w:sz w:val="32"/>
+          <w:szCs w:val="32"/>
         </w:rPr>
       </w:pPr>
       <w:r>
@@ -14,6 +16,8 @@
           <w:rFonts w:ascii="Times New Roman" w:hAnsi="Times New Roman" w:cs="Times New Roman"/>
           <w:b/>
           <w:bCs/>
+          <w:sz w:val="32"/>
+          <w:szCs w:val="32"/>
         </w:rPr>
         <w:t xml:space="preserve">Notes intro </w:t>
       </w:r>
@@ -23,6 +27,8 @@
           <w:rFonts w:ascii="Times New Roman" w:hAnsi="Times New Roman" w:cs="Times New Roman"/>
           <w:b/>
           <w:bCs/>
+          <w:sz w:val="32"/>
+          <w:szCs w:val="32"/>
         </w:rPr>
         <w:t>to</w:t>
       </w:r>
@@ -32,6 +38,8 @@
           <w:rFonts w:ascii="Times New Roman" w:hAnsi="Times New Roman" w:cs="Times New Roman"/>
           <w:b/>
           <w:bCs/>
+          <w:sz w:val="32"/>
+          <w:szCs w:val="32"/>
         </w:rPr>
         <w:t xml:space="preserve"> machine </w:t>
       </w:r>
@@ -41,6 +49,8 @@
           <w:rFonts w:ascii="Times New Roman" w:hAnsi="Times New Roman" w:cs="Times New Roman"/>
           <w:b/>
           <w:bCs/>
+          <w:sz w:val="32"/>
+          <w:szCs w:val="32"/>
         </w:rPr>
         <w:t>learning</w:t>
       </w:r>
@@ -60,6 +70,8 @@
           <w:rFonts w:ascii="Times New Roman" w:hAnsi="Times New Roman" w:cs="Times New Roman"/>
           <w:b/>
           <w:bCs/>
+          <w:sz w:val="28"/>
+          <w:szCs w:val="28"/>
         </w:rPr>
       </w:pPr>
       <w:r>
@@ -67,6 +79,8 @@
           <w:rFonts w:ascii="Times New Roman" w:hAnsi="Times New Roman" w:cs="Times New Roman"/>
           <w:b/>
           <w:bCs/>
+          <w:sz w:val="28"/>
+          <w:szCs w:val="28"/>
         </w:rPr>
         <w:t xml:space="preserve">Terminología </w:t>
       </w:r>
@@ -317,6 +331,7 @@
         <w:rPr>
           <w:noProof/>
         </w:rPr>
+        <w:lastRenderedPageBreak/>
         <w:drawing>
           <wp:inline distT="0" distB="0" distL="0" distR="0" wp14:anchorId="0B3B6A35" wp14:editId="65A99045">
             <wp:extent cx="3953427" cy="2924583"/>
@@ -333,7 +348,7 @@
                     <pic:cNvPicPr/>
                   </pic:nvPicPr>
                   <pic:blipFill>
-                    <a:blip r:embed="rId5">
+                    <a:blip r:embed="rId7">
                       <a:extLst>
                         <a:ext uri="{28A0092B-C50C-407E-A947-70E740481C1C}">
                           <a14:useLocalDpi xmlns:a14="http://schemas.microsoft.com/office/drawing/2010/main" val="0"/>
@@ -362,7 +377,6 @@
     </w:p>
     <w:p>
       <w:r>
-        <w:lastRenderedPageBreak/>
         <w:t xml:space="preserve">y: indica el precio del taco </w:t>
       </w:r>
       <w:r>
@@ -447,7 +461,7 @@
                     <pic:cNvPicPr/>
                   </pic:nvPicPr>
                   <pic:blipFill>
-                    <a:blip r:embed="rId6">
+                    <a:blip r:embed="rId8">
                       <a:extLst>
                         <a:ext uri="{28A0092B-C50C-407E-A947-70E740481C1C}">
                           <a14:useLocalDpi xmlns:a14="http://schemas.microsoft.com/office/drawing/2010/main" val="0"/>
@@ -479,6 +493,7 @@
         <w:rPr>
           <w:noProof/>
         </w:rPr>
+        <w:lastRenderedPageBreak/>
         <w:drawing>
           <wp:inline distT="0" distB="0" distL="0" distR="0" wp14:anchorId="7652655A" wp14:editId="355CCB54">
             <wp:extent cx="3705742" cy="2686425"/>
@@ -495,7 +510,7 @@
                     <pic:cNvPicPr/>
                   </pic:nvPicPr>
                   <pic:blipFill>
-                    <a:blip r:embed="rId7">
+                    <a:blip r:embed="rId9">
                       <a:extLst>
                         <a:ext uri="{28A0092B-C50C-407E-A947-70E740481C1C}">
                           <a14:useLocalDpi xmlns:a14="http://schemas.microsoft.com/office/drawing/2010/main" val="0"/>
@@ -568,7 +583,6 @@
         <w:pStyle w:val="Prrafodelista"/>
       </w:pPr>
       <w:r>
-        <w:lastRenderedPageBreak/>
         <w:t xml:space="preserve">Y = </w:t>
       </w:r>
       <w:proofErr w:type="spellStart"/>
@@ -632,10 +646,18 @@
     </w:p>
     <w:p/>
     <w:p>
-      <w:r>
-        <w:rPr>
-          <w:b/>
-          <w:bCs/>
+      <w:pPr>
+        <w:rPr>
+          <w:sz w:val="28"/>
+          <w:szCs w:val="28"/>
+        </w:rPr>
+      </w:pPr>
+      <w:r>
+        <w:rPr>
+          <w:b/>
+          <w:bCs/>
+          <w:sz w:val="28"/>
+          <w:szCs w:val="28"/>
         </w:rPr>
         <w:t>Construyendo un modelo</w:t>
       </w:r>
@@ -666,7 +688,7 @@
                     <pic:cNvPicPr/>
                   </pic:nvPicPr>
                   <pic:blipFill>
-                    <a:blip r:embed="rId8">
+                    <a:blip r:embed="rId10">
                       <a:extLst>
                         <a:ext uri="{28A0092B-C50C-407E-A947-70E740481C1C}">
                           <a14:useLocalDpi xmlns:a14="http://schemas.microsoft.com/office/drawing/2010/main" val="0"/>
@@ -695,6 +717,7 @@
     </w:p>
     <w:p>
       <w:r>
+        <w:lastRenderedPageBreak/>
         <w:t xml:space="preserve">Luego de tener el modelo se pasa al </w:t>
       </w:r>
       <w:r>
@@ -777,7 +800,7 @@
                     <pic:cNvPicPr/>
                   </pic:nvPicPr>
                   <pic:blipFill>
-                    <a:blip r:embed="rId9">
+                    <a:blip r:embed="rId11">
                       <a:extLst>
                         <a:ext uri="{28A0092B-C50C-407E-A947-70E740481C1C}">
                           <a14:useLocalDpi xmlns:a14="http://schemas.microsoft.com/office/drawing/2010/main" val="0"/>
@@ -811,7 +834,6 @@
     </w:p>
     <w:p>
       <w:r>
-        <w:lastRenderedPageBreak/>
         <w:t>Calculamos el error al cuadrado, en lugar de error simple, para que el error siempre sea positivo y también se hace para castigar los errores más grandes.</w:t>
       </w:r>
     </w:p>
@@ -868,7 +890,7 @@
                     <pic:cNvPicPr/>
                   </pic:nvPicPr>
                   <pic:blipFill>
-                    <a:blip r:embed="rId10">
+                    <a:blip r:embed="rId12">
                       <a:extLst>
                         <a:ext uri="{28A0092B-C50C-407E-A947-70E740481C1C}">
                           <a14:useLocalDpi xmlns:a14="http://schemas.microsoft.com/office/drawing/2010/main" val="0"/>
@@ -897,10 +919,18 @@
     </w:p>
     <w:p/>
     <w:p>
-      <w:r>
-        <w:rPr>
-          <w:b/>
-          <w:bCs/>
+      <w:pPr>
+        <w:rPr>
+          <w:sz w:val="28"/>
+          <w:szCs w:val="28"/>
+        </w:rPr>
+      </w:pPr>
+      <w:r>
+        <w:rPr>
+          <w:b/>
+          <w:bCs/>
+          <w:sz w:val="28"/>
+          <w:szCs w:val="28"/>
         </w:rPr>
         <w:t>Luego necesitamos minimizar el error</w:t>
       </w:r>
@@ -929,6 +959,7 @@
     </w:p>
     <w:p>
       <w:r>
+        <w:lastRenderedPageBreak/>
         <w:t xml:space="preserve">Esta derivada parcial la vamos </w:t>
       </w:r>
       <w:r>
@@ -965,7 +996,7 @@
                     <pic:cNvPicPr/>
                   </pic:nvPicPr>
                   <pic:blipFill>
-                    <a:blip r:embed="rId11">
+                    <a:blip r:embed="rId13">
                       <a:extLst>
                         <a:ext uri="{28A0092B-C50C-407E-A947-70E740481C1C}">
                           <a14:useLocalDpi xmlns:a14="http://schemas.microsoft.com/office/drawing/2010/main" val="0"/>
@@ -994,7 +1025,6 @@
     </w:p>
     <w:p>
       <w:r>
-        <w:lastRenderedPageBreak/>
         <w:t xml:space="preserve">Queremos llegar al mínimo, en cada iteración obtenemos la dirección en la cual debemos movernos para llegar al objetivo. </w:t>
       </w:r>
     </w:p>
@@ -1085,7 +1115,7 @@
                     <pic:cNvPicPr/>
                   </pic:nvPicPr>
                   <pic:blipFill>
-                    <a:blip r:embed="rId12">
+                    <a:blip r:embed="rId14">
                       <a:extLst>
                         <a:ext uri="{28A0092B-C50C-407E-A947-70E740481C1C}">
                           <a14:useLocalDpi xmlns:a14="http://schemas.microsoft.com/office/drawing/2010/main" val="0"/>
@@ -1117,6 +1147,7 @@
         <w:rPr>
           <w:noProof/>
         </w:rPr>
+        <w:lastRenderedPageBreak/>
         <w:drawing>
           <wp:inline distT="0" distB="0" distL="0" distR="0" wp14:anchorId="0A8D3950" wp14:editId="717D7767">
             <wp:extent cx="3153215" cy="2295845"/>
@@ -1133,7 +1164,7 @@
                     <pic:cNvPicPr/>
                   </pic:nvPicPr>
                   <pic:blipFill>
-                    <a:blip r:embed="rId13">
+                    <a:blip r:embed="rId15">
                       <a:extLst>
                         <a:ext uri="{28A0092B-C50C-407E-A947-70E740481C1C}">
                           <a14:useLocalDpi xmlns:a14="http://schemas.microsoft.com/office/drawing/2010/main" val="0"/>
@@ -1168,7 +1199,6 @@
         <w:rPr>
           <w:noProof/>
         </w:rPr>
-        <w:lastRenderedPageBreak/>
         <w:drawing>
           <wp:inline distT="0" distB="0" distL="0" distR="0" wp14:anchorId="55CF087B" wp14:editId="4B780CC8">
             <wp:extent cx="3086531" cy="2295845"/>
@@ -1185,7 +1215,7 @@
                     <pic:cNvPicPr/>
                   </pic:nvPicPr>
                   <pic:blipFill>
-                    <a:blip r:embed="rId14">
+                    <a:blip r:embed="rId16">
                       <a:extLst>
                         <a:ext uri="{28A0092B-C50C-407E-A947-70E740481C1C}">
                           <a14:useLocalDpi xmlns:a14="http://schemas.microsoft.com/office/drawing/2010/main" val="0"/>
@@ -1237,7 +1267,7 @@
                     <pic:cNvPicPr/>
                   </pic:nvPicPr>
                   <pic:blipFill>
-                    <a:blip r:embed="rId15">
+                    <a:blip r:embed="rId17">
                       <a:extLst>
                         <a:ext uri="{28A0092B-C50C-407E-A947-70E740481C1C}">
                           <a14:useLocalDpi xmlns:a14="http://schemas.microsoft.com/office/drawing/2010/main" val="0"/>
@@ -1295,6 +1325,7 @@
         <w:rPr>
           <w:noProof/>
         </w:rPr>
+        <w:lastRenderedPageBreak/>
         <w:drawing>
           <wp:inline distT="0" distB="0" distL="0" distR="0" wp14:anchorId="2AB13E59" wp14:editId="73B8A06D">
             <wp:extent cx="2667372" cy="2076740"/>
@@ -1311,7 +1342,7 @@
                     <pic:cNvPicPr/>
                   </pic:nvPicPr>
                   <pic:blipFill>
-                    <a:blip r:embed="rId16">
+                    <a:blip r:embed="rId18">
                       <a:extLst>
                         <a:ext uri="{28A0092B-C50C-407E-A947-70E740481C1C}">
                           <a14:useLocalDpi xmlns:a14="http://schemas.microsoft.com/office/drawing/2010/main" val="0"/>
@@ -1343,7 +1374,6 @@
         <w:rPr>
           <w:noProof/>
         </w:rPr>
-        <w:lastRenderedPageBreak/>
         <w:drawing>
           <wp:inline distT="0" distB="0" distL="0" distR="0" wp14:anchorId="7BD117C6" wp14:editId="2A2EF82C">
             <wp:extent cx="2267266" cy="2143424"/>
@@ -1360,7 +1390,7 @@
                     <pic:cNvPicPr/>
                   </pic:nvPicPr>
                   <pic:blipFill>
-                    <a:blip r:embed="rId17">
+                    <a:blip r:embed="rId19">
                       <a:extLst>
                         <a:ext uri="{28A0092B-C50C-407E-A947-70E740481C1C}">
                           <a14:useLocalDpi xmlns:a14="http://schemas.microsoft.com/office/drawing/2010/main" val="0"/>
@@ -1391,12 +1421,18 @@
     <w:p>
       <w:pPr>
         <w:jc w:val="center"/>
-      </w:pPr>
-      <w:proofErr w:type="spellStart"/>
-      <w:r>
-        <w:rPr>
-          <w:b/>
-          <w:bCs/>
+        <w:rPr>
+          <w:sz w:val="28"/>
+          <w:szCs w:val="28"/>
+        </w:rPr>
+      </w:pPr>
+      <w:proofErr w:type="spellStart"/>
+      <w:r>
+        <w:rPr>
+          <w:b/>
+          <w:bCs/>
+          <w:sz w:val="28"/>
+          <w:szCs w:val="28"/>
         </w:rPr>
         <w:t>Pytorch</w:t>
       </w:r>
@@ -1551,16 +1587,25 @@
     </w:p>
     <w:p/>
     <w:p>
-      <w:r>
-        <w:rPr>
-          <w:b/>
-          <w:bCs/>
+      <w:pPr>
+        <w:rPr>
+          <w:sz w:val="28"/>
+          <w:szCs w:val="28"/>
+        </w:rPr>
+      </w:pPr>
+      <w:r>
+        <w:rPr>
+          <w:b/>
+          <w:bCs/>
+          <w:sz w:val="28"/>
+          <w:szCs w:val="28"/>
         </w:rPr>
         <w:t>Tensores</w:t>
       </w:r>
     </w:p>
     <w:p>
       <w:r>
+        <w:lastRenderedPageBreak/>
         <w:t xml:space="preserve">Un tensor es una generalización, una estructura de datos que me permite representar por </w:t>
       </w:r>
       <w:proofErr w:type="spellStart"/>
@@ -1652,7 +1697,6 @@
           <w:b/>
           <w:bCs/>
         </w:rPr>
-        <w:lastRenderedPageBreak/>
         <w:t>Dim</w:t>
       </w:r>
       <w:proofErr w:type="spellEnd"/>
@@ -2139,6 +2183,7 @@
     </w:p>
     <w:p>
       <w:r>
+        <w:lastRenderedPageBreak/>
         <w:t>Se utiliza en problemas de</w:t>
       </w:r>
     </w:p>
@@ -2188,6 +2233,18 @@
       </w:r>
     </w:p>
     <w:p>
+      <w:pPr>
+        <w:pStyle w:val="Prrafodelista"/>
+        <w:numPr>
+          <w:ilvl w:val="0"/>
+          <w:numId w:val="1"/>
+        </w:numPr>
+      </w:pPr>
+      <w:r>
+        <w:t xml:space="preserve">Rojo o azul </w:t>
+      </w:r>
+    </w:p>
+    <w:p>
       <w:r>
         <w:t xml:space="preserve">Para garantizar que el resultado este entre 0 y 1 se utiliza la función sigmoide, en casos de generalización se utiliza la </w:t>
       </w:r>
@@ -2213,7 +2270,6 @@
         <w:rPr>
           <w:noProof/>
         </w:rPr>
-        <w:lastRenderedPageBreak/>
         <w:drawing>
           <wp:inline distT="0" distB="0" distL="0" distR="0" wp14:anchorId="2AEEEE4A" wp14:editId="2A2922A7">
             <wp:extent cx="3362794" cy="2248214"/>
@@ -2230,7 +2286,7 @@
                     <pic:cNvPicPr/>
                   </pic:nvPicPr>
                   <pic:blipFill>
-                    <a:blip r:embed="rId18">
+                    <a:blip r:embed="rId20">
                       <a:extLst>
                         <a:ext uri="{28A0092B-C50C-407E-A947-70E740481C1C}">
                           <a14:useLocalDpi xmlns:a14="http://schemas.microsoft.com/office/drawing/2010/main" val="0"/>
@@ -2259,16 +2315,237 @@
     </w:p>
     <w:p>
       <w:r>
-        <w:t xml:space="preserve">Ahora </w:t>
-      </w:r>
-      <w:proofErr w:type="spellStart"/>
-      <w:r>
-        <w:t>pasamo</w:t>
-      </w:r>
-      <w:proofErr w:type="spellEnd"/>
+        <w:t xml:space="preserve">La función </w:t>
+      </w:r>
+      <w:proofErr w:type="spellStart"/>
+      <w:r>
+        <w:t>sigmoid</w:t>
+      </w:r>
+      <w:proofErr w:type="spellEnd"/>
+      <w:r>
+        <w:t xml:space="preserve"> transforma los valores introducidos a una escala (0,1), donde los valores altos tienden de manera asintótica a 1 y los valores bajos tienden de manera asintótica a 0.</w:t>
+      </w:r>
+    </w:p>
+    <w:p>
+      <w:r>
+        <w:rPr>
+          <w:b/>
+          <w:bCs/>
+        </w:rPr>
+        <w:t>Características</w:t>
+      </w:r>
+    </w:p>
+    <w:p>
+      <w:pPr>
+        <w:pStyle w:val="Prrafodelista"/>
+        <w:numPr>
+          <w:ilvl w:val="0"/>
+          <w:numId w:val="1"/>
+        </w:numPr>
+      </w:pPr>
+      <w:r>
+        <w:t>Satura y mata al gradiente (¿?)</w:t>
+      </w:r>
+    </w:p>
+    <w:p>
+      <w:pPr>
+        <w:pStyle w:val="Prrafodelista"/>
+        <w:numPr>
+          <w:ilvl w:val="0"/>
+          <w:numId w:val="1"/>
+        </w:numPr>
+      </w:pPr>
+      <w:r>
+        <w:t>Lenta convergencia</w:t>
+      </w:r>
+    </w:p>
+    <w:p>
+      <w:pPr>
+        <w:pStyle w:val="Prrafodelista"/>
+        <w:numPr>
+          <w:ilvl w:val="0"/>
+          <w:numId w:val="1"/>
+        </w:numPr>
+      </w:pPr>
+      <w:r>
+        <w:t>No esta centrada en el cero</w:t>
+      </w:r>
+    </w:p>
+    <w:p>
+      <w:pPr>
+        <w:pStyle w:val="Prrafodelista"/>
+        <w:numPr>
+          <w:ilvl w:val="0"/>
+          <w:numId w:val="1"/>
+        </w:numPr>
+      </w:pPr>
+      <w:r>
+        <w:t>Buen rendimiento en la última capa (¿?)</w:t>
+      </w:r>
+    </w:p>
+    <w:p>
+      <w:pPr>
+        <w:rPr>
+          <w:b/>
+          <w:bCs/>
+        </w:rPr>
+      </w:pPr>
+      <w:r>
+        <w:rPr>
+          <w:b/>
+          <w:bCs/>
+        </w:rPr>
+        <w:t>Contextualización</w:t>
+      </w:r>
+    </w:p>
+    <w:p>
+      <w:r>
+        <w:t xml:space="preserve">La función </w:t>
+      </w:r>
+      <w:proofErr w:type="spellStart"/>
+      <w:r>
+        <w:t>sigmoid</w:t>
+      </w:r>
+      <w:proofErr w:type="spellEnd"/>
+      <w:r>
+        <w:t xml:space="preserve"> incluye la función logística </w:t>
+      </w:r>
+    </w:p>
+    <w:p>
+      <w:r>
+        <w:rPr>
+          <w:noProof/>
+        </w:rPr>
+        <w:drawing>
+          <wp:inline distT="0" distB="0" distL="0" distR="0" wp14:anchorId="3AF2B8AA" wp14:editId="345C079A">
+            <wp:extent cx="2343150" cy="1757363"/>
+            <wp:effectExtent l="0" t="0" r="0" b="0"/>
+            <wp:docPr id="17" name="Imagen 17"/>
+            <wp:cNvGraphicFramePr>
+              <a:graphicFrameLocks xmlns:a="http://schemas.openxmlformats.org/drawingml/2006/main" noChangeAspect="1"/>
+            </wp:cNvGraphicFramePr>
+            <a:graphic xmlns:a="http://schemas.openxmlformats.org/drawingml/2006/main">
+              <a:graphicData uri="http://schemas.openxmlformats.org/drawingml/2006/picture">
+                <pic:pic xmlns:pic="http://schemas.openxmlformats.org/drawingml/2006/picture">
+                  <pic:nvPicPr>
+                    <pic:cNvPr id="17" name="Logistic-curve.png"/>
+                    <pic:cNvPicPr/>
+                  </pic:nvPicPr>
+                  <pic:blipFill>
+                    <a:blip r:embed="rId21">
+                      <a:extLst>
+                        <a:ext uri="{28A0092B-C50C-407E-A947-70E740481C1C}">
+                          <a14:useLocalDpi xmlns:a14="http://schemas.microsoft.com/office/drawing/2010/main" val="0"/>
+                        </a:ext>
+                      </a:extLst>
+                    </a:blip>
+                    <a:stretch>
+                      <a:fillRect/>
+                    </a:stretch>
+                  </pic:blipFill>
+                  <pic:spPr>
+                    <a:xfrm>
+                      <a:off x="0" y="0"/>
+                      <a:ext cx="2366170" cy="1774628"/>
+                    </a:xfrm>
+                    <a:prstGeom prst="rect">
+                      <a:avLst/>
+                    </a:prstGeom>
+                  </pic:spPr>
+                </pic:pic>
+              </a:graphicData>
+            </a:graphic>
+          </wp:inline>
+        </w:drawing>
+      </w:r>
+    </w:p>
+    <w:p>
+      <w:r>
+        <w:rPr>
+          <w:noProof/>
+        </w:rPr>
+        <w:lastRenderedPageBreak/>
+        <w:drawing>
+          <wp:inline distT="0" distB="0" distL="0" distR="0" wp14:anchorId="5600D1C7" wp14:editId="5EDD8117">
+            <wp:extent cx="1276528" cy="571580"/>
+            <wp:effectExtent l="0" t="0" r="0" b="0"/>
+            <wp:docPr id="18" name="Imagen 18"/>
+            <wp:cNvGraphicFramePr>
+              <a:graphicFrameLocks xmlns:a="http://schemas.openxmlformats.org/drawingml/2006/main" noChangeAspect="1"/>
+            </wp:cNvGraphicFramePr>
+            <a:graphic xmlns:a="http://schemas.openxmlformats.org/drawingml/2006/main">
+              <a:graphicData uri="http://schemas.openxmlformats.org/drawingml/2006/picture">
+                <pic:pic xmlns:pic="http://schemas.openxmlformats.org/drawingml/2006/picture">
+                  <pic:nvPicPr>
+                    <pic:cNvPr id="18" name="logistic equation.png"/>
+                    <pic:cNvPicPr/>
+                  </pic:nvPicPr>
+                  <pic:blipFill>
+                    <a:blip r:embed="rId22">
+                      <a:extLst>
+                        <a:ext uri="{28A0092B-C50C-407E-A947-70E740481C1C}">
+                          <a14:useLocalDpi xmlns:a14="http://schemas.microsoft.com/office/drawing/2010/main" val="0"/>
+                        </a:ext>
+                      </a:extLst>
+                    </a:blip>
+                    <a:stretch>
+                      <a:fillRect/>
+                    </a:stretch>
+                  </pic:blipFill>
+                  <pic:spPr>
+                    <a:xfrm>
+                      <a:off x="0" y="0"/>
+                      <a:ext cx="1276528" cy="571580"/>
+                    </a:xfrm>
+                    <a:prstGeom prst="rect">
+                      <a:avLst/>
+                    </a:prstGeom>
+                  </pic:spPr>
+                </pic:pic>
+              </a:graphicData>
+            </a:graphic>
+          </wp:inline>
+        </w:drawing>
+      </w:r>
+    </w:p>
+    <w:p>
+      <w:r>
+        <w:t>Donde p representa la población, t el tiempo</w:t>
+      </w:r>
+    </w:p>
+    <w:p>
+      <w:r>
+        <w:t xml:space="preserve">Esta función matemática aparece en diversos modelos de crecimiento de poblaciones, propagación de enfermedades epidémicas y difusión en redes sociales. </w:t>
+      </w:r>
+    </w:p>
+    <w:p/>
+    <w:p>
+      <w:r>
+        <w:rPr>
+          <w:b/>
+          <w:bCs/>
+        </w:rPr>
+        <w:t>Cerrando paréntesis</w:t>
+      </w:r>
+    </w:p>
+    <w:p>
+      <w:pPr>
+        <w:rPr>
+          <w:u w:val="single"/>
+        </w:rPr>
+      </w:pPr>
+      <w:r>
+        <w:t>Ahora pasamo</w:t>
+      </w:r>
+      <w:r>
+        <w:t>s</w:t>
+      </w:r>
       <w:r>
         <w:t xml:space="preserve"> del dominio continuo en la regresión lineal a el domino discreto en la regresión logística</w:t>
       </w:r>
+      <w:r>
+        <w:t xml:space="preserve"> (haciendo clasificación binaria)</w:t>
+      </w:r>
     </w:p>
     <w:p>
       <w:r>
@@ -2280,7 +2557,14 @@
           <w:b/>
           <w:bCs/>
         </w:rPr>
-        <w:t>loss</w:t>
+        <w:t>L</w:t>
+      </w:r>
+      <w:r>
+        <w:rPr>
+          <w:b/>
+          <w:bCs/>
+        </w:rPr>
+        <w:t>oss</w:t>
       </w:r>
       <w:proofErr w:type="spellEnd"/>
       <w:r>
@@ -2325,7 +2609,7 @@
                     <pic:cNvPicPr/>
                   </pic:nvPicPr>
                   <pic:blipFill>
-                    <a:blip r:embed="rId19">
+                    <a:blip r:embed="rId23">
                       <a:extLst>
                         <a:ext uri="{28A0092B-C50C-407E-A947-70E740481C1C}">
                           <a14:useLocalDpi xmlns:a14="http://schemas.microsoft.com/office/drawing/2010/main" val="0"/>
@@ -2394,12 +2678,7 @@
       </w:r>
       <w:proofErr w:type="gramEnd"/>
       <w:r>
-        <w:t xml:space="preserve"> pero el gradiente sigue siendo útil</w:t>
-      </w:r>
-      <w:bookmarkStart w:id="0" w:name="_GoBack"/>
-      <w:bookmarkEnd w:id="0"/>
-      <w:r>
-        <w:t xml:space="preserve">. </w:t>
+        <w:t xml:space="preserve"> pero el gradiente sigue siendo útil. </w:t>
       </w:r>
     </w:p>
     <w:p>
@@ -2424,7 +2703,7 @@
                     <pic:cNvPicPr/>
                   </pic:nvPicPr>
                   <pic:blipFill>
-                    <a:blip r:embed="rId20">
+                    <a:blip r:embed="rId24">
                       <a:extLst>
                         <a:ext uri="{28A0092B-C50C-407E-A947-70E740481C1C}">
                           <a14:useLocalDpi xmlns:a14="http://schemas.microsoft.com/office/drawing/2010/main" val="0"/>
@@ -2452,32 +2731,176 @@
       </w:r>
     </w:p>
     <w:p/>
+    <w:p>
+      <w:pPr>
+        <w:rPr>
+          <w:b/>
+          <w:bCs/>
+        </w:rPr>
+      </w:pPr>
+      <w:r>
+        <w:rPr>
+          <w:b/>
+          <w:bCs/>
+        </w:rPr>
+        <w:t xml:space="preserve">Neuronas y función de activación </w:t>
+      </w:r>
+    </w:p>
+    <w:p>
+      <w:r>
+        <w:rPr>
+          <w:b/>
+          <w:bCs/>
+        </w:rPr>
+        <w:t>Resolviendo problemas no lineales</w:t>
+      </w:r>
+    </w:p>
+    <w:p>
+      <w:r>
+        <w:rPr>
+          <w:noProof/>
+        </w:rPr>
+        <w:drawing>
+          <wp:inline distT="0" distB="0" distL="0" distR="0" wp14:anchorId="2382A152" wp14:editId="1CF7D3EB">
+            <wp:extent cx="3219899" cy="2076740"/>
+            <wp:effectExtent l="0" t="0" r="0" b="0"/>
+            <wp:docPr id="19" name="Imagen 19"/>
+            <wp:cNvGraphicFramePr>
+              <a:graphicFrameLocks xmlns:a="http://schemas.openxmlformats.org/drawingml/2006/main" noChangeAspect="1"/>
+            </wp:cNvGraphicFramePr>
+            <a:graphic xmlns:a="http://schemas.openxmlformats.org/drawingml/2006/main">
+              <a:graphicData uri="http://schemas.openxmlformats.org/drawingml/2006/picture">
+                <pic:pic xmlns:pic="http://schemas.openxmlformats.org/drawingml/2006/picture">
+                  <pic:nvPicPr>
+                    <pic:cNvPr id="19" name="no linear problems.png"/>
+                    <pic:cNvPicPr/>
+                  </pic:nvPicPr>
+                  <pic:blipFill>
+                    <a:blip r:embed="rId25">
+                      <a:extLst>
+                        <a:ext uri="{28A0092B-C50C-407E-A947-70E740481C1C}">
+                          <a14:useLocalDpi xmlns:a14="http://schemas.microsoft.com/office/drawing/2010/main" val="0"/>
+                        </a:ext>
+                      </a:extLst>
+                    </a:blip>
+                    <a:stretch>
+                      <a:fillRect/>
+                    </a:stretch>
+                  </pic:blipFill>
+                  <pic:spPr>
+                    <a:xfrm>
+                      <a:off x="0" y="0"/>
+                      <a:ext cx="3219899" cy="2076740"/>
+                    </a:xfrm>
+                    <a:prstGeom prst="rect">
+                      <a:avLst/>
+                    </a:prstGeom>
+                  </pic:spPr>
+                </pic:pic>
+              </a:graphicData>
+            </a:graphic>
+          </wp:inline>
+        </w:drawing>
+      </w:r>
+    </w:p>
+    <w:p>
+      <w:r>
+        <w:t xml:space="preserve">Para ello se van añadir capas ocultas </w:t>
+      </w:r>
+    </w:p>
+    <w:p>
+      <w:r>
+        <w:t xml:space="preserve">Estas capas ocultas nos van ayudar a resolver </w:t>
+      </w:r>
+      <w:proofErr w:type="gramStart"/>
+      <w:r>
+        <w:t>el problemas</w:t>
+      </w:r>
+      <w:proofErr w:type="gramEnd"/>
+      <w:r>
+        <w:t xml:space="preserve"> de la no linealidad</w:t>
+      </w:r>
+    </w:p>
+    <w:p>
+      <w:r>
+        <w:t>En cada capa se agregan unos nodos (neuronas)</w:t>
+      </w:r>
+    </w:p>
     <w:p/>
-    <w:p/>
-    <w:p>
-      <w:proofErr w:type="spellStart"/>
-      <w:r>
-        <w:rPr>
-          <w:b/>
-          <w:bCs/>
-        </w:rPr>
-        <w:t>Colab</w:t>
-      </w:r>
-      <w:proofErr w:type="spellEnd"/>
-    </w:p>
-    <w:p>
-      <w:pPr>
-        <w:rPr>
-          <w:b/>
-          <w:bCs/>
-        </w:rPr>
-      </w:pPr>
-      <w:r>
-        <w:rPr>
-          <w:b/>
-          <w:bCs/>
-        </w:rPr>
-        <w:t>Comandos</w:t>
+    <w:p>
+      <w:r>
+        <w:t>Se van agregar capas según las necesidades del problema, 12 (</w:t>
+      </w:r>
+      <w:proofErr w:type="spellStart"/>
+      <w:r>
+        <w:t>shadow</w:t>
+      </w:r>
+      <w:proofErr w:type="spellEnd"/>
+      <w:r>
+        <w:t>) o miles (Deep)</w:t>
+      </w:r>
+    </w:p>
+    <w:p>
+      <w:r>
+        <w:rPr>
+          <w:noProof/>
+        </w:rPr>
+        <w:lastRenderedPageBreak/>
+        <w:drawing>
+          <wp:inline distT="0" distB="0" distL="0" distR="0" wp14:anchorId="5E958DB3" wp14:editId="3B50EB12">
+            <wp:extent cx="2591162" cy="2343477"/>
+            <wp:effectExtent l="0" t="0" r="0" b="0"/>
+            <wp:docPr id="20" name="Imagen 20"/>
+            <wp:cNvGraphicFramePr>
+              <a:graphicFrameLocks xmlns:a="http://schemas.openxmlformats.org/drawingml/2006/main" noChangeAspect="1"/>
+            </wp:cNvGraphicFramePr>
+            <a:graphic xmlns:a="http://schemas.openxmlformats.org/drawingml/2006/main">
+              <a:graphicData uri="http://schemas.openxmlformats.org/drawingml/2006/picture">
+                <pic:pic xmlns:pic="http://schemas.openxmlformats.org/drawingml/2006/picture">
+                  <pic:nvPicPr>
+                    <pic:cNvPr id="20" name="agregando capas.png"/>
+                    <pic:cNvPicPr/>
+                  </pic:nvPicPr>
+                  <pic:blipFill>
+                    <a:blip r:embed="rId26">
+                      <a:extLst>
+                        <a:ext uri="{28A0092B-C50C-407E-A947-70E740481C1C}">
+                          <a14:useLocalDpi xmlns:a14="http://schemas.microsoft.com/office/drawing/2010/main" val="0"/>
+                        </a:ext>
+                      </a:extLst>
+                    </a:blip>
+                    <a:stretch>
+                      <a:fillRect/>
+                    </a:stretch>
+                  </pic:blipFill>
+                  <pic:spPr>
+                    <a:xfrm>
+                      <a:off x="0" y="0"/>
+                      <a:ext cx="2591162" cy="2343477"/>
+                    </a:xfrm>
+                    <a:prstGeom prst="rect">
+                      <a:avLst/>
+                    </a:prstGeom>
+                  </pic:spPr>
+                </pic:pic>
+              </a:graphicData>
+            </a:graphic>
+          </wp:inline>
+        </w:drawing>
+      </w:r>
+    </w:p>
+    <w:p>
+      <w:r>
+        <w:t>Cada neurona va a tener una función de activación y esta misma va a permitir hacer las conexiones</w:t>
+      </w:r>
+    </w:p>
+    <w:p>
+      <w:r>
+        <w:rPr>
+          <w:b/>
+          <w:bCs/>
+        </w:rPr>
+        <w:t>Funciones de activación</w:t>
       </w:r>
     </w:p>
     <w:p>
@@ -2487,34 +2910,123 @@
           <w:ilvl w:val="0"/>
           <w:numId w:val="1"/>
         </w:numPr>
-        <w:rPr>
-          <w:b/>
-          <w:bCs/>
-        </w:rPr>
-      </w:pPr>
-      <w:r>
-        <w:rPr>
-          <w:b/>
-          <w:bCs/>
-        </w:rPr>
-        <w:t>Ejecutar una celda:</w:t>
-      </w:r>
-      <w:r>
-        <w:t xml:space="preserve"> </w:t>
-      </w:r>
-      <w:proofErr w:type="spellStart"/>
-      <w:r>
-        <w:t>ctrl</w:t>
-      </w:r>
-      <w:proofErr w:type="spellEnd"/>
-      <w:r>
-        <w:t xml:space="preserve"> + </w:t>
-      </w:r>
-      <w:proofErr w:type="spellStart"/>
-      <w:r>
-        <w:t>enter</w:t>
-      </w:r>
-      <w:proofErr w:type="spellEnd"/>
+      </w:pPr>
+      <w:r>
+        <w:t>Perceptrón: neurona básica</w:t>
+      </w:r>
+      <w:r>
+        <w:t xml:space="preserve">, generalmente trabaja con el escalón de </w:t>
+      </w:r>
+      <w:proofErr w:type="spellStart"/>
+      <w:r>
+        <w:t>heaviside</w:t>
+      </w:r>
+      <w:proofErr w:type="spellEnd"/>
+      <w:r>
+        <w:t>)</w:t>
+      </w:r>
+    </w:p>
+    <w:p>
+      <w:pPr>
+        <w:pStyle w:val="Prrafodelista"/>
+      </w:pPr>
+      <w:r>
+        <w:rPr>
+          <w:noProof/>
+        </w:rPr>
+        <w:drawing>
+          <wp:inline distT="0" distB="0" distL="0" distR="0" wp14:anchorId="17755970" wp14:editId="49BE4D4B">
+            <wp:extent cx="3086531" cy="2191056"/>
+            <wp:effectExtent l="0" t="0" r="0" b="0"/>
+            <wp:docPr id="21" name="Imagen 21"/>
+            <wp:cNvGraphicFramePr>
+              <a:graphicFrameLocks xmlns:a="http://schemas.openxmlformats.org/drawingml/2006/main" noChangeAspect="1"/>
+            </wp:cNvGraphicFramePr>
+            <a:graphic xmlns:a="http://schemas.openxmlformats.org/drawingml/2006/main">
+              <a:graphicData uri="http://schemas.openxmlformats.org/drawingml/2006/picture">
+                <pic:pic xmlns:pic="http://schemas.openxmlformats.org/drawingml/2006/picture">
+                  <pic:nvPicPr>
+                    <pic:cNvPr id="21" name="step of heaviside.png"/>
+                    <pic:cNvPicPr/>
+                  </pic:nvPicPr>
+                  <pic:blipFill>
+                    <a:blip r:embed="rId27">
+                      <a:extLst>
+                        <a:ext uri="{28A0092B-C50C-407E-A947-70E740481C1C}">
+                          <a14:useLocalDpi xmlns:a14="http://schemas.microsoft.com/office/drawing/2010/main" val="0"/>
+                        </a:ext>
+                      </a:extLst>
+                    </a:blip>
+                    <a:stretch>
+                      <a:fillRect/>
+                    </a:stretch>
+                  </pic:blipFill>
+                  <pic:spPr>
+                    <a:xfrm>
+                      <a:off x="0" y="0"/>
+                      <a:ext cx="3086531" cy="2191056"/>
+                    </a:xfrm>
+                    <a:prstGeom prst="rect">
+                      <a:avLst/>
+                    </a:prstGeom>
+                  </pic:spPr>
+                </pic:pic>
+              </a:graphicData>
+            </a:graphic>
+          </wp:inline>
+        </w:drawing>
+      </w:r>
+    </w:p>
+    <w:p>
+      <w:pPr>
+        <w:pStyle w:val="Prrafodelista"/>
+      </w:pPr>
+      <w:r>
+        <w:rPr>
+          <w:noProof/>
+        </w:rPr>
+        <w:drawing>
+          <wp:inline distT="0" distB="0" distL="0" distR="0" wp14:anchorId="61451864" wp14:editId="10F9BBDB">
+            <wp:extent cx="2772162" cy="2324424"/>
+            <wp:effectExtent l="0" t="0" r="9525" b="0"/>
+            <wp:docPr id="22" name="Imagen 22"/>
+            <wp:cNvGraphicFramePr>
+              <a:graphicFrameLocks xmlns:a="http://schemas.openxmlformats.org/drawingml/2006/main" noChangeAspect="1"/>
+            </wp:cNvGraphicFramePr>
+            <a:graphic xmlns:a="http://schemas.openxmlformats.org/drawingml/2006/main">
+              <a:graphicData uri="http://schemas.openxmlformats.org/drawingml/2006/picture">
+                <pic:pic xmlns:pic="http://schemas.openxmlformats.org/drawingml/2006/picture">
+                  <pic:nvPicPr>
+                    <pic:cNvPr id="22" name="perceptrón.png"/>
+                    <pic:cNvPicPr/>
+                  </pic:nvPicPr>
+                  <pic:blipFill>
+                    <a:blip r:embed="rId28">
+                      <a:extLst>
+                        <a:ext uri="{28A0092B-C50C-407E-A947-70E740481C1C}">
+                          <a14:useLocalDpi xmlns:a14="http://schemas.microsoft.com/office/drawing/2010/main" val="0"/>
+                        </a:ext>
+                      </a:extLst>
+                    </a:blip>
+                    <a:stretch>
+                      <a:fillRect/>
+                    </a:stretch>
+                  </pic:blipFill>
+                  <pic:spPr>
+                    <a:xfrm>
+                      <a:off x="0" y="0"/>
+                      <a:ext cx="2772162" cy="2324424"/>
+                    </a:xfrm>
+                    <a:prstGeom prst="rect">
+                      <a:avLst/>
+                    </a:prstGeom>
+                  </pic:spPr>
+                </pic:pic>
+              </a:graphicData>
+            </a:graphic>
+          </wp:inline>
+        </w:drawing>
+      </w:r>
     </w:p>
     <w:p>
       <w:pPr>
@@ -2523,24 +3035,10 @@
           <w:ilvl w:val="0"/>
           <w:numId w:val="1"/>
         </w:numPr>
-        <w:rPr>
-          <w:b/>
-          <w:bCs/>
-        </w:rPr>
-      </w:pPr>
-      <w:r>
-        <w:rPr>
-          <w:b/>
-          <w:bCs/>
-        </w:rPr>
-        <w:t>Ejecutar una celda y abrir otra:</w:t>
-      </w:r>
-      <w:r>
-        <w:t xml:space="preserve"> shift + </w:t>
-      </w:r>
-      <w:proofErr w:type="spellStart"/>
-      <w:r>
-        <w:t>enter</w:t>
+      </w:pPr>
+      <w:proofErr w:type="spellStart"/>
+      <w:r>
+        <w:t>Sigmoid</w:t>
       </w:r>
       <w:proofErr w:type="spellEnd"/>
     </w:p>
@@ -2551,37 +3049,140 @@
           <w:ilvl w:val="0"/>
           <w:numId w:val="1"/>
         </w:numPr>
-        <w:rPr>
-          <w:b/>
-          <w:bCs/>
-        </w:rPr>
-      </w:pPr>
-      <w:r>
-        <w:rPr>
-          <w:b/>
-          <w:bCs/>
-        </w:rPr>
-        <w:t>Crear una celda:</w:t>
-      </w:r>
-      <w:r>
-        <w:t xml:space="preserve"> </w:t>
-      </w:r>
-      <w:proofErr w:type="spellStart"/>
-      <w:r>
-        <w:t>ctrl</w:t>
-      </w:r>
-      <w:proofErr w:type="spellEnd"/>
-      <w:r>
-        <w:t xml:space="preserve"> + </w:t>
-      </w:r>
-      <w:proofErr w:type="gramStart"/>
-      <w:r>
-        <w:t>( m</w:t>
-      </w:r>
-      <w:proofErr w:type="gramEnd"/>
-      <w:r>
-        <w:t xml:space="preserve"> b)</w:t>
-      </w:r>
+      </w:pPr>
+      <w:proofErr w:type="spellStart"/>
+      <w:r>
+        <w:t>Tanh</w:t>
+      </w:r>
+      <w:proofErr w:type="spellEnd"/>
+      <w:r>
+        <w:t xml:space="preserve">: es un </w:t>
+      </w:r>
+      <w:proofErr w:type="spellStart"/>
+      <w:r>
+        <w:t>sigmoid</w:t>
+      </w:r>
+      <w:proofErr w:type="spellEnd"/>
+      <w:r>
+        <w:t xml:space="preserve"> ajustado, este va entre -1 y 1</w:t>
+      </w:r>
+    </w:p>
+    <w:p>
+      <w:pPr>
+        <w:pStyle w:val="Prrafodelista"/>
+      </w:pPr>
+      <w:r>
+        <w:rPr>
+          <w:noProof/>
+        </w:rPr>
+        <w:lastRenderedPageBreak/>
+        <w:drawing>
+          <wp:inline distT="0" distB="0" distL="0" distR="0" wp14:anchorId="40E1B97A" wp14:editId="00CE0807">
+            <wp:extent cx="2600688" cy="2333951"/>
+            <wp:effectExtent l="0" t="0" r="9525" b="9525"/>
+            <wp:docPr id="23" name="Imagen 23"/>
+            <wp:cNvGraphicFramePr>
+              <a:graphicFrameLocks xmlns:a="http://schemas.openxmlformats.org/drawingml/2006/main" noChangeAspect="1"/>
+            </wp:cNvGraphicFramePr>
+            <a:graphic xmlns:a="http://schemas.openxmlformats.org/drawingml/2006/main">
+              <a:graphicData uri="http://schemas.openxmlformats.org/drawingml/2006/picture">
+                <pic:pic xmlns:pic="http://schemas.openxmlformats.org/drawingml/2006/picture">
+                  <pic:nvPicPr>
+                    <pic:cNvPr id="23" name="Tanh.png"/>
+                    <pic:cNvPicPr/>
+                  </pic:nvPicPr>
+                  <pic:blipFill>
+                    <a:blip r:embed="rId29">
+                      <a:extLst>
+                        <a:ext uri="{28A0092B-C50C-407E-A947-70E740481C1C}">
+                          <a14:useLocalDpi xmlns:a14="http://schemas.microsoft.com/office/drawing/2010/main" val="0"/>
+                        </a:ext>
+                      </a:extLst>
+                    </a:blip>
+                    <a:stretch>
+                      <a:fillRect/>
+                    </a:stretch>
+                  </pic:blipFill>
+                  <pic:spPr>
+                    <a:xfrm>
+                      <a:off x="0" y="0"/>
+                      <a:ext cx="2600688" cy="2333951"/>
+                    </a:xfrm>
+                    <a:prstGeom prst="rect">
+                      <a:avLst/>
+                    </a:prstGeom>
+                  </pic:spPr>
+                </pic:pic>
+              </a:graphicData>
+            </a:graphic>
+          </wp:inline>
+        </w:drawing>
+      </w:r>
+    </w:p>
+    <w:p>
+      <w:pPr>
+        <w:pStyle w:val="Prrafodelista"/>
+      </w:pPr>
+      <w:r>
+        <w:rPr>
+          <w:b/>
+          <w:bCs/>
+        </w:rPr>
+        <w:t>Desarrollo de ecuación</w:t>
+      </w:r>
+    </w:p>
+    <w:p>
+      <w:pPr>
+        <w:pStyle w:val="Prrafodelista"/>
+      </w:pPr>
+      <w:bookmarkStart w:id="0" w:name="_GoBack"/>
+      <w:r>
+        <w:rPr>
+          <w:noProof/>
+        </w:rPr>
+        <w:drawing>
+          <wp:inline distT="0" distB="0" distL="0" distR="0" wp14:anchorId="63B714CA" wp14:editId="014F1EC7">
+            <wp:extent cx="5612130" cy="4264660"/>
+            <wp:effectExtent l="0" t="0" r="7620" b="2540"/>
+            <wp:docPr id="25" name="Imagen 25"/>
+            <wp:cNvGraphicFramePr>
+              <a:graphicFrameLocks xmlns:a="http://schemas.openxmlformats.org/drawingml/2006/main" noChangeAspect="1"/>
+            </wp:cNvGraphicFramePr>
+            <a:graphic xmlns:a="http://schemas.openxmlformats.org/drawingml/2006/main">
+              <a:graphicData uri="http://schemas.openxmlformats.org/drawingml/2006/picture">
+                <pic:pic xmlns:pic="http://schemas.openxmlformats.org/drawingml/2006/picture">
+                  <pic:nvPicPr>
+                    <pic:cNvPr id="25" name="Sigmoid-Tanh equation development.jpg"/>
+                    <pic:cNvPicPr/>
+                  </pic:nvPicPr>
+                  <pic:blipFill>
+                    <a:blip r:embed="rId30">
+                      <a:extLst>
+                        <a:ext uri="{28A0092B-C50C-407E-A947-70E740481C1C}">
+                          <a14:useLocalDpi xmlns:a14="http://schemas.microsoft.com/office/drawing/2010/main" val="0"/>
+                        </a:ext>
+                      </a:extLst>
+                    </a:blip>
+                    <a:stretch>
+                      <a:fillRect/>
+                    </a:stretch>
+                  </pic:blipFill>
+                  <pic:spPr>
+                    <a:xfrm>
+                      <a:off x="0" y="0"/>
+                      <a:ext cx="5612130" cy="4264660"/>
+                    </a:xfrm>
+                    <a:prstGeom prst="rect">
+                      <a:avLst/>
+                    </a:prstGeom>
+                  </pic:spPr>
+                </pic:pic>
+              </a:graphicData>
+            </a:graphic>
+          </wp:inline>
+        </w:drawing>
+      </w:r>
+      <w:bookmarkEnd w:id="0"/>
     </w:p>
     <w:p>
       <w:pPr>
@@ -2590,86 +3191,134 @@
           <w:ilvl w:val="0"/>
           <w:numId w:val="1"/>
         </w:numPr>
-        <w:rPr>
-          <w:b/>
-          <w:bCs/>
-        </w:rPr>
-      </w:pPr>
-      <w:r>
-        <w:rPr>
-          <w:b/>
-          <w:bCs/>
-        </w:rPr>
-        <w:t>Eliminar una celda:</w:t>
-      </w:r>
+      </w:pPr>
+      <w:proofErr w:type="spellStart"/>
+      <w:proofErr w:type="gramStart"/>
+      <w:r>
+        <w:t>Relu</w:t>
+      </w:r>
+      <w:proofErr w:type="spellEnd"/>
+      <w:r>
+        <w:t>(</w:t>
+      </w:r>
+      <w:proofErr w:type="gramEnd"/>
+      <w:r>
+        <w:t xml:space="preserve">rectificador lineal): evita el problema de </w:t>
+      </w:r>
+      <w:proofErr w:type="spellStart"/>
+      <w:r>
+        <w:t>vanishing</w:t>
+      </w:r>
+      <w:proofErr w:type="spellEnd"/>
       <w:r>
         <w:t xml:space="preserve"> </w:t>
       </w:r>
       <w:proofErr w:type="spellStart"/>
       <w:r>
-        <w:t>ctrl</w:t>
-      </w:r>
-      <w:proofErr w:type="spellEnd"/>
-      <w:r>
-        <w:t xml:space="preserve"> + (</w:t>
-      </w:r>
-      <w:proofErr w:type="gramStart"/>
-      <w:r>
-        <w:t>m  d</w:t>
-      </w:r>
-      <w:proofErr w:type="gramEnd"/>
-      <w:r>
-        <w:t xml:space="preserve">) </w:t>
-      </w:r>
-    </w:p>
-    <w:p>
-      <w:pPr>
-        <w:rPr>
-          <w:b/>
-          <w:bCs/>
-        </w:rPr>
-      </w:pPr>
-    </w:p>
-    <w:p>
-      <w:pPr>
-        <w:rPr>
-          <w:b/>
-          <w:bCs/>
-        </w:rPr>
-      </w:pPr>
-    </w:p>
-    <w:p>
-      <w:pPr>
-        <w:rPr>
-          <w:b/>
-          <w:bCs/>
-        </w:rPr>
-      </w:pPr>
-      <w:proofErr w:type="spellStart"/>
-      <w:r>
-        <w:rPr>
-          <w:b/>
-          <w:bCs/>
-        </w:rPr>
-        <w:t>Unknow</w:t>
-      </w:r>
-      <w:proofErr w:type="spellEnd"/>
-      <w:r>
-        <w:rPr>
-          <w:b/>
-          <w:bCs/>
-        </w:rPr>
+        <w:t>gradient</w:t>
+      </w:r>
+      <w:proofErr w:type="spellEnd"/>
+      <w:r>
+        <w:t>(cuando los gradientes se van haciendo muy pequeños). Solo se puede usar en capas ocultas</w:t>
+      </w:r>
+    </w:p>
+    <w:p>
+      <w:pPr>
+        <w:pStyle w:val="Prrafodelista"/>
+      </w:pPr>
+      <w:r>
+        <w:rPr>
+          <w:noProof/>
+        </w:rPr>
+        <w:lastRenderedPageBreak/>
+        <w:drawing>
+          <wp:inline distT="0" distB="0" distL="0" distR="0" wp14:anchorId="20A95F82" wp14:editId="70F2B273">
+            <wp:extent cx="3096057" cy="2181529"/>
+            <wp:effectExtent l="0" t="0" r="9525" b="9525"/>
+            <wp:docPr id="24" name="Imagen 24"/>
+            <wp:cNvGraphicFramePr>
+              <a:graphicFrameLocks xmlns:a="http://schemas.openxmlformats.org/drawingml/2006/main" noChangeAspect="1"/>
+            </wp:cNvGraphicFramePr>
+            <a:graphic xmlns:a="http://schemas.openxmlformats.org/drawingml/2006/main">
+              <a:graphicData uri="http://schemas.openxmlformats.org/drawingml/2006/picture">
+                <pic:pic xmlns:pic="http://schemas.openxmlformats.org/drawingml/2006/picture">
+                  <pic:nvPicPr>
+                    <pic:cNvPr id="24" name="ReLu.png"/>
+                    <pic:cNvPicPr/>
+                  </pic:nvPicPr>
+                  <pic:blipFill>
+                    <a:blip r:embed="rId31">
+                      <a:extLst>
+                        <a:ext uri="{28A0092B-C50C-407E-A947-70E740481C1C}">
+                          <a14:useLocalDpi xmlns:a14="http://schemas.microsoft.com/office/drawing/2010/main" val="0"/>
+                        </a:ext>
+                      </a:extLst>
+                    </a:blip>
+                    <a:stretch>
+                      <a:fillRect/>
+                    </a:stretch>
+                  </pic:blipFill>
+                  <pic:spPr>
+                    <a:xfrm>
+                      <a:off x="0" y="0"/>
+                      <a:ext cx="3096057" cy="2181529"/>
+                    </a:xfrm>
+                    <a:prstGeom prst="rect">
+                      <a:avLst/>
+                    </a:prstGeom>
+                  </pic:spPr>
+                </pic:pic>
+              </a:graphicData>
+            </a:graphic>
+          </wp:inline>
+        </w:drawing>
+      </w:r>
+      <w:r>
         <w:t xml:space="preserve"> </w:t>
       </w:r>
-      <w:proofErr w:type="spellStart"/>
-      <w:r>
-        <w:rPr>
-          <w:b/>
-          <w:bCs/>
-        </w:rPr>
-        <w:t>words</w:t>
-      </w:r>
-      <w:proofErr w:type="spellEnd"/>
+    </w:p>
+    <w:p>
+      <w:pPr>
+        <w:pStyle w:val="Prrafodelista"/>
+      </w:pPr>
+      <w:r>
+        <w:t xml:space="preserve">Podemos modelar un problema no lineal incluyendo capas ocultas para abstraer ciertos detalles, en cada capa oculta vamos a incluir </w:t>
+      </w:r>
+      <w:proofErr w:type="spellStart"/>
+      <w:r>
+        <w:t>multiples</w:t>
+      </w:r>
+      <w:proofErr w:type="spellEnd"/>
+      <w:r>
+        <w:t xml:space="preserve"> neuronas, cada neurona va a incluir una función de activación</w:t>
+      </w:r>
+    </w:p>
+    <w:p/>
+    <w:p>
+      <w:proofErr w:type="spellStart"/>
+      <w:r>
+        <w:rPr>
+          <w:b/>
+          <w:bCs/>
+        </w:rPr>
+        <w:t>Colab</w:t>
+      </w:r>
+      <w:proofErr w:type="spellEnd"/>
+    </w:p>
+    <w:p>
+      <w:pPr>
+        <w:rPr>
+          <w:b/>
+          <w:bCs/>
+        </w:rPr>
+      </w:pPr>
+      <w:r>
+        <w:rPr>
+          <w:b/>
+          <w:bCs/>
+        </w:rPr>
+        <w:t>Comandos</w:t>
+      </w:r>
     </w:p>
     <w:p>
       <w:pPr>
@@ -2678,10 +3327,34 @@
           <w:ilvl w:val="0"/>
           <w:numId w:val="1"/>
         </w:numPr>
-      </w:pPr>
-      <w:r>
-        <w:t>Regresión lineal</w:t>
-      </w:r>
+        <w:rPr>
+          <w:b/>
+          <w:bCs/>
+        </w:rPr>
+      </w:pPr>
+      <w:r>
+        <w:rPr>
+          <w:b/>
+          <w:bCs/>
+        </w:rPr>
+        <w:t>Ejecutar una celda:</w:t>
+      </w:r>
+      <w:r>
+        <w:t xml:space="preserve"> </w:t>
+      </w:r>
+      <w:proofErr w:type="spellStart"/>
+      <w:r>
+        <w:t>ctrl</w:t>
+      </w:r>
+      <w:proofErr w:type="spellEnd"/>
+      <w:r>
+        <w:t xml:space="preserve"> + </w:t>
+      </w:r>
+      <w:proofErr w:type="spellStart"/>
+      <w:r>
+        <w:t>enter</w:t>
+      </w:r>
+      <w:proofErr w:type="spellEnd"/>
     </w:p>
     <w:p>
       <w:pPr>
@@ -2690,6 +3363,173 @@
           <w:ilvl w:val="0"/>
           <w:numId w:val="1"/>
         </w:numPr>
+        <w:rPr>
+          <w:b/>
+          <w:bCs/>
+        </w:rPr>
+      </w:pPr>
+      <w:r>
+        <w:rPr>
+          <w:b/>
+          <w:bCs/>
+        </w:rPr>
+        <w:t>Ejecutar una celda y abrir otra:</w:t>
+      </w:r>
+      <w:r>
+        <w:t xml:space="preserve"> shift + </w:t>
+      </w:r>
+      <w:proofErr w:type="spellStart"/>
+      <w:r>
+        <w:t>enter</w:t>
+      </w:r>
+      <w:proofErr w:type="spellEnd"/>
+    </w:p>
+    <w:p>
+      <w:pPr>
+        <w:pStyle w:val="Prrafodelista"/>
+        <w:numPr>
+          <w:ilvl w:val="0"/>
+          <w:numId w:val="1"/>
+        </w:numPr>
+        <w:rPr>
+          <w:b/>
+          <w:bCs/>
+        </w:rPr>
+      </w:pPr>
+      <w:r>
+        <w:rPr>
+          <w:b/>
+          <w:bCs/>
+        </w:rPr>
+        <w:t>Crear una celda:</w:t>
+      </w:r>
+      <w:r>
+        <w:t xml:space="preserve"> </w:t>
+      </w:r>
+      <w:proofErr w:type="spellStart"/>
+      <w:r>
+        <w:t>ctrl</w:t>
+      </w:r>
+      <w:proofErr w:type="spellEnd"/>
+      <w:r>
+        <w:t xml:space="preserve"> + </w:t>
+      </w:r>
+      <w:proofErr w:type="gramStart"/>
+      <w:r>
+        <w:t>( m</w:t>
+      </w:r>
+      <w:proofErr w:type="gramEnd"/>
+      <w:r>
+        <w:t xml:space="preserve"> b)</w:t>
+      </w:r>
+    </w:p>
+    <w:p>
+      <w:pPr>
+        <w:pStyle w:val="Prrafodelista"/>
+        <w:numPr>
+          <w:ilvl w:val="0"/>
+          <w:numId w:val="1"/>
+        </w:numPr>
+        <w:rPr>
+          <w:b/>
+          <w:bCs/>
+        </w:rPr>
+      </w:pPr>
+      <w:r>
+        <w:rPr>
+          <w:b/>
+          <w:bCs/>
+        </w:rPr>
+        <w:t>Eliminar una celda:</w:t>
+      </w:r>
+      <w:r>
+        <w:t xml:space="preserve"> </w:t>
+      </w:r>
+      <w:proofErr w:type="spellStart"/>
+      <w:r>
+        <w:t>ctrl</w:t>
+      </w:r>
+      <w:proofErr w:type="spellEnd"/>
+      <w:r>
+        <w:t xml:space="preserve"> + (</w:t>
+      </w:r>
+      <w:proofErr w:type="gramStart"/>
+      <w:r>
+        <w:t>m  d</w:t>
+      </w:r>
+      <w:proofErr w:type="gramEnd"/>
+      <w:r>
+        <w:t xml:space="preserve">) </w:t>
+      </w:r>
+    </w:p>
+    <w:p>
+      <w:pPr>
+        <w:rPr>
+          <w:b/>
+          <w:bCs/>
+        </w:rPr>
+      </w:pPr>
+    </w:p>
+    <w:p>
+      <w:pPr>
+        <w:rPr>
+          <w:b/>
+          <w:bCs/>
+        </w:rPr>
+      </w:pPr>
+    </w:p>
+    <w:p>
+      <w:pPr>
+        <w:rPr>
+          <w:b/>
+          <w:bCs/>
+        </w:rPr>
+      </w:pPr>
+      <w:proofErr w:type="spellStart"/>
+      <w:r>
+        <w:rPr>
+          <w:b/>
+          <w:bCs/>
+        </w:rPr>
+        <w:t>Unknow</w:t>
+      </w:r>
+      <w:proofErr w:type="spellEnd"/>
+      <w:r>
+        <w:rPr>
+          <w:b/>
+          <w:bCs/>
+        </w:rPr>
+        <w:t xml:space="preserve"> </w:t>
+      </w:r>
+      <w:proofErr w:type="spellStart"/>
+      <w:r>
+        <w:rPr>
+          <w:b/>
+          <w:bCs/>
+        </w:rPr>
+        <w:t>words</w:t>
+      </w:r>
+      <w:proofErr w:type="spellEnd"/>
+    </w:p>
+    <w:p>
+      <w:pPr>
+        <w:pStyle w:val="Prrafodelista"/>
+        <w:numPr>
+          <w:ilvl w:val="0"/>
+          <w:numId w:val="1"/>
+        </w:numPr>
+      </w:pPr>
+      <w:r>
+        <w:t>Regresión lineal</w:t>
+      </w:r>
+    </w:p>
+    <w:p>
+      <w:pPr>
+        <w:pStyle w:val="Prrafodelista"/>
+        <w:numPr>
+          <w:ilvl w:val="0"/>
+          <w:numId w:val="1"/>
+        </w:numPr>
       </w:pPr>
       <w:r>
         <w:t>Normalización: es la transformación de escala de la distribución de una variable, esto con el objetivo de poder comparar elementos de diferentes variables, unidades de medida</w:t>
@@ -2785,6 +3625,7 @@
     </w:p>
     <w:p>
       <w:r>
+        <w:lastRenderedPageBreak/>
         <w:t>La gotera, mancha de hierro</w:t>
       </w:r>
     </w:p>
@@ -2798,6 +3639,56 @@
     </w:sectPr>
   </w:body>
 </w:document>
+</file>
+
+<file path=word/endnotes.xml><?xml version="1.0" encoding="utf-8"?>
+<w:endnotes xmlns:wpc="http://schemas.microsoft.com/office/word/2010/wordprocessingCanvas" xmlns:cx="http://schemas.microsoft.com/office/drawing/2014/chartex" xmlns:cx1="http://schemas.microsoft.com/office/drawing/2015/9/8/chartex" xmlns:cx2="http://schemas.microsoft.com/office/drawing/2015/10/21/chartex" xmlns:cx3="http://schemas.microsoft.com/office/drawing/2016/5/9/chartex" xmlns:cx4="http://schemas.microsoft.com/office/drawing/2016/5/10/chartex" xmlns:cx5="http://schemas.microsoft.com/office/drawing/2016/5/11/chartex" xmlns:cx6="http://schemas.microsoft.com/office/drawing/2016/5/12/chartex" xmlns:cx7="http://schemas.microsoft.com/office/drawing/2016/5/13/chartex" xmlns:cx8="http://schemas.microsoft.com/office/drawing/2016/5/14/chartex" xmlns:mc="http://schemas.openxmlformats.org/markup-compatibility/2006" xmlns:aink="http://schemas.microsoft.com/office/drawing/2016/ink" xmlns:am3d="http://schemas.microsoft.com/office/drawing/2017/model3d" xmlns:o="urn:schemas-microsoft-com:office:office" xmlns:r="http://schemas.openxmlformats.org/officeDocument/2006/relationships" xmlns:m="http://schemas.openxmlformats.org/officeDocument/2006/math" xmlns:v="urn:schemas-microsoft-com:vml" xmlns:wp14="http://schemas.microsoft.com/office/word/2010/wordprocessingDrawing" xmlns:wp="http://schemas.openxmlformats.org/drawingml/2006/wordprocessingDrawing" xmlns:w10="urn:schemas-microsoft-com:office:word" xmlns:w="http://schemas.openxmlformats.org/wordprocessingml/2006/main" xmlns:w14="http://schemas.microsoft.com/office/word/2010/wordml" xmlns:w15="http://schemas.microsoft.com/office/word/2012/wordml" xmlns:w16cid="http://schemas.microsoft.com/office/word/2016/wordml/cid" xmlns:w16se="http://schemas.microsoft.com/office/word/2015/wordml/symex" xmlns:wpg="http://schemas.microsoft.com/office/word/2010/wordprocessingGroup" xmlns:wpi="http://schemas.microsoft.com/office/word/2010/wordprocessingInk" xmlns:wne="http://schemas.microsoft.com/office/word/2006/wordml" xmlns:wps="http://schemas.microsoft.com/office/word/2010/wordprocessingShape" mc:Ignorable="w14 w15 w16se w16cid wp14">
+  <w:endnote w:type="separator" w:id="-1">
+    <w:p>
+      <w:pPr>
+        <w:spacing w:after="0" w:line="240" w:lineRule="auto"/>
+      </w:pPr>
+      <w:r>
+        <w:separator/>
+      </w:r>
+    </w:p>
+  </w:endnote>
+  <w:endnote w:type="continuationSeparator" w:id="0">
+    <w:p>
+      <w:pPr>
+        <w:spacing w:after="0" w:line="240" w:lineRule="auto"/>
+      </w:pPr>
+      <w:r>
+        <w:continuationSeparator/>
+      </w:r>
+    </w:p>
+  </w:endnote>
+</w:endnotes>
+</file>
+
+<file path=word/footnotes.xml><?xml version="1.0" encoding="utf-8"?>
+<w:footnotes xmlns:wpc="http://schemas.microsoft.com/office/word/2010/wordprocessingCanvas" xmlns:cx="http://schemas.microsoft.com/office/drawing/2014/chartex" xmlns:cx1="http://schemas.microsoft.com/office/drawing/2015/9/8/chartex" xmlns:cx2="http://schemas.microsoft.com/office/drawing/2015/10/21/chartex" xmlns:cx3="http://schemas.microsoft.com/office/drawing/2016/5/9/chartex" xmlns:cx4="http://schemas.microsoft.com/office/drawing/2016/5/10/chartex" xmlns:cx5="http://schemas.microsoft.com/office/drawing/2016/5/11/chartex" xmlns:cx6="http://schemas.microsoft.com/office/drawing/2016/5/12/chartex" xmlns:cx7="http://schemas.microsoft.com/office/drawing/2016/5/13/chartex" xmlns:cx8="http://schemas.microsoft.com/office/drawing/2016/5/14/chartex" xmlns:mc="http://schemas.openxmlformats.org/markup-compatibility/2006" xmlns:aink="http://schemas.microsoft.com/office/drawing/2016/ink" xmlns:am3d="http://schemas.microsoft.com/office/drawing/2017/model3d" xmlns:o="urn:schemas-microsoft-com:office:office" xmlns:r="http://schemas.openxmlformats.org/officeDocument/2006/relationships" xmlns:m="http://schemas.openxmlformats.org/officeDocument/2006/math" xmlns:v="urn:schemas-microsoft-com:vml" xmlns:wp14="http://schemas.microsoft.com/office/word/2010/wordprocessingDrawing" xmlns:wp="http://schemas.openxmlformats.org/drawingml/2006/wordprocessingDrawing" xmlns:w10="urn:schemas-microsoft-com:office:word" xmlns:w="http://schemas.openxmlformats.org/wordprocessingml/2006/main" xmlns:w14="http://schemas.microsoft.com/office/word/2010/wordml" xmlns:w15="http://schemas.microsoft.com/office/word/2012/wordml" xmlns:w16cid="http://schemas.microsoft.com/office/word/2016/wordml/cid" xmlns:w16se="http://schemas.microsoft.com/office/word/2015/wordml/symex" xmlns:wpg="http://schemas.microsoft.com/office/word/2010/wordprocessingGroup" xmlns:wpi="http://schemas.microsoft.com/office/word/2010/wordprocessingInk" xmlns:wne="http://schemas.microsoft.com/office/word/2006/wordml" xmlns:wps="http://schemas.microsoft.com/office/word/2010/wordprocessingShape" mc:Ignorable="w14 w15 w16se w16cid wp14">
+  <w:footnote w:type="separator" w:id="-1">
+    <w:p>
+      <w:pPr>
+        <w:spacing w:after="0" w:line="240" w:lineRule="auto"/>
+      </w:pPr>
+      <w:r>
+        <w:separator/>
+      </w:r>
+    </w:p>
+  </w:footnote>
+  <w:footnote w:type="continuationSeparator" w:id="0">
+    <w:p>
+      <w:pPr>
+        <w:spacing w:after="0" w:line="240" w:lineRule="auto"/>
+      </w:pPr>
+      <w:r>
+        <w:continuationSeparator/>
+      </w:r>
+    </w:p>
+  </w:footnote>
+</w:footnotes>
 </file>
 
 <file path=word/numbering.xml><?xml version="1.0" encoding="utf-8"?>
@@ -3440,6 +4331,50 @@
     <w:basedOn w:val="Fuentedeprrafopredeter"/>
     <w:rsid w:val="005503CD"/>
   </w:style>
+  <w:style w:type="paragraph" w:styleId="Encabezado">
+    <w:name w:val="header"/>
+    <w:basedOn w:val="Normal"/>
+    <w:link w:val="EncabezadoCar"/>
+    <w:uiPriority w:val="99"/>
+    <w:unhideWhenUsed/>
+    <w:rsid w:val="00BB3E02"/>
+    <w:pPr>
+      <w:tabs>
+        <w:tab w:val="center" w:pos="4419"/>
+        <w:tab w:val="right" w:pos="8838"/>
+      </w:tabs>
+      <w:spacing w:after="0" w:line="240" w:lineRule="auto"/>
+    </w:pPr>
+  </w:style>
+  <w:style w:type="character" w:customStyle="1" w:styleId="EncabezadoCar">
+    <w:name w:val="Encabezado Car"/>
+    <w:basedOn w:val="Fuentedeprrafopredeter"/>
+    <w:link w:val="Encabezado"/>
+    <w:uiPriority w:val="99"/>
+    <w:rsid w:val="00BB3E02"/>
+  </w:style>
+  <w:style w:type="paragraph" w:styleId="Piedepgina">
+    <w:name w:val="footer"/>
+    <w:basedOn w:val="Normal"/>
+    <w:link w:val="PiedepginaCar"/>
+    <w:uiPriority w:val="99"/>
+    <w:unhideWhenUsed/>
+    <w:rsid w:val="00BB3E02"/>
+    <w:pPr>
+      <w:tabs>
+        <w:tab w:val="center" w:pos="4419"/>
+        <w:tab w:val="right" w:pos="8838"/>
+      </w:tabs>
+      <w:spacing w:after="0" w:line="240" w:lineRule="auto"/>
+    </w:pPr>
+  </w:style>
+  <w:style w:type="character" w:customStyle="1" w:styleId="PiedepginaCar">
+    <w:name w:val="Pie de página Car"/>
+    <w:basedOn w:val="Fuentedeprrafopredeter"/>
+    <w:link w:val="Piedepgina"/>
+    <w:uiPriority w:val="99"/>
+    <w:rsid w:val="00BB3E02"/>
+  </w:style>
 </w:styles>
 </file>
 

</xml_diff>

<commit_message>
actualización de imagenes y notas del curso
</commit_message>
<xml_diff>
--- a/notes intro to machine learning.docx
+++ b/notes intro to machine learning.docx
@@ -105,14 +105,12 @@
         </w:rPr>
         <w:t xml:space="preserve"> se refiere a la capacidad de una </w:t>
       </w:r>
-      <w:proofErr w:type="spellStart"/>
       <w:r>
         <w:rPr>
           <w:rFonts w:ascii="Times New Roman" w:hAnsi="Times New Roman" w:cs="Times New Roman"/>
         </w:rPr>
-        <w:t>maquina</w:t>
-      </w:r>
-      <w:proofErr w:type="spellEnd"/>
+        <w:t>máquina</w:t>
+      </w:r>
       <w:r>
         <w:rPr>
           <w:rFonts w:ascii="Times New Roman" w:hAnsi="Times New Roman" w:cs="Times New Roman"/>
@@ -271,38 +269,100 @@
       </w:r>
       <w:proofErr w:type="spellEnd"/>
       <w:r>
-        <w:t xml:space="preserve"> (aprendizaje por refuerzo autónomo): en este caso hay una recompensa la cual me servirá para buscar y maximizar mis resultados (en función del premio). Es aprendizaje basado en experiencia. </w:t>
+        <w:t xml:space="preserve"> (aprendizaje por refuerzo autónomo): en este caso hay una recompensa</w:t>
+      </w:r>
+      <w:r>
+        <w:t xml:space="preserve"> o </w:t>
+      </w:r>
+      <w:proofErr w:type="gramStart"/>
+      <w:r>
+        <w:t xml:space="preserve">varias </w:t>
+      </w:r>
+      <w:r>
+        <w:t xml:space="preserve"> la</w:t>
+      </w:r>
+      <w:r>
+        <w:t>s</w:t>
+      </w:r>
+      <w:proofErr w:type="gramEnd"/>
+      <w:r>
+        <w:t xml:space="preserve"> cual</w:t>
+      </w:r>
+      <w:r>
+        <w:t>es</w:t>
+      </w:r>
+      <w:r>
+        <w:t xml:space="preserve"> me servirá</w:t>
+      </w:r>
+      <w:r>
+        <w:t>n</w:t>
+      </w:r>
+      <w:r>
+        <w:t xml:space="preserve"> para buscar y maximizar mis resultados (en función del premio). Es aprendizaje basado en experiencia. </w:t>
       </w:r>
     </w:p>
     <w:p/>
     <w:p>
       <w:r>
+        <w:rPr>
+          <w:b/>
+          <w:bCs/>
+        </w:rPr>
         <w:t xml:space="preserve">Deep </w:t>
       </w:r>
       <w:proofErr w:type="spellStart"/>
       <w:r>
+        <w:rPr>
+          <w:b/>
+          <w:bCs/>
+        </w:rPr>
         <w:t>learning</w:t>
       </w:r>
       <w:proofErr w:type="spellEnd"/>
       <w:r>
-        <w:t xml:space="preserve">: es un tipo de ML donde se usan redes neuronas </w:t>
-      </w:r>
-    </w:p>
-    <w:p>
-      <w:r>
+        <w:rPr>
+          <w:b/>
+          <w:bCs/>
+        </w:rPr>
+        <w:t>:</w:t>
+      </w:r>
+      <w:r>
+        <w:t xml:space="preserve"> es un tipo de ML donde se usan redes neuronas </w:t>
+      </w:r>
+    </w:p>
+    <w:p>
+      <w:r>
+        <w:rPr>
+          <w:b/>
+          <w:bCs/>
+        </w:rPr>
         <w:t xml:space="preserve">Artificial neuronal </w:t>
       </w:r>
       <w:proofErr w:type="spellStart"/>
       <w:r>
+        <w:rPr>
+          <w:b/>
+          <w:bCs/>
+        </w:rPr>
         <w:t>network</w:t>
       </w:r>
       <w:proofErr w:type="spellEnd"/>
       <w:r>
-        <w:t xml:space="preserve">: es un sistema de software construido por nodos interconectados. Puede ser una transformación </w:t>
+        <w:rPr>
+          <w:b/>
+          <w:bCs/>
+        </w:rPr>
+        <w:t>:</w:t>
+      </w:r>
+      <w:r>
+        <w:t xml:space="preserve"> es un sistema de software construido por nodos interconectados. Puede ser una transformación lineal</w:t>
+      </w:r>
+      <w:r>
+        <w:t xml:space="preserve"> </w:t>
       </w:r>
       <w:proofErr w:type="gramStart"/>
       <w:r>
-        <w:t>lineal( peso</w:t>
+        <w:t>( peso</w:t>
       </w:r>
       <w:proofErr w:type="gramEnd"/>
       <w:r>
@@ -747,23 +807,39 @@
     </w:p>
     <w:p>
       <w:r>
-        <w:t xml:space="preserve">Y como </w:t>
-      </w:r>
-      <w:proofErr w:type="spellStart"/>
-      <w:r>
-        <w:t>se</w:t>
-      </w:r>
-      <w:proofErr w:type="spellEnd"/>
-      <w:r>
-        <w:t xml:space="preserve"> que tan cerca estoy del valor que estoy </w:t>
-      </w:r>
-      <w:proofErr w:type="gramStart"/>
-      <w:r>
-        <w:t>buscando(</w:t>
-      </w:r>
-      <w:proofErr w:type="gramEnd"/>
-      <w:r>
-        <w:t>sale Price)</w:t>
+        <w:t>¿</w:t>
+      </w:r>
+      <w:r>
+        <w:t xml:space="preserve">Y </w:t>
+      </w:r>
+      <w:r>
+        <w:t>cómo</w:t>
+      </w:r>
+      <w:r>
+        <w:t xml:space="preserve"> </w:t>
+      </w:r>
+      <w:r>
+        <w:t>sé</w:t>
+      </w:r>
+      <w:r>
+        <w:t xml:space="preserve"> que tan cerca e</w:t>
+      </w:r>
+      <w:bookmarkStart w:id="0" w:name="_GoBack"/>
+      <w:r>
+        <w:t>sto</w:t>
+      </w:r>
+      <w:bookmarkEnd w:id="0"/>
+      <w:r>
+        <w:t>y del valor que estoy buscando</w:t>
+      </w:r>
+      <w:r>
+        <w:t xml:space="preserve"> </w:t>
+      </w:r>
+      <w:r>
+        <w:t>(sale Price)</w:t>
+      </w:r>
+      <w:r>
+        <w:t>?</w:t>
       </w:r>
     </w:p>
     <w:p>
@@ -1083,15 +1159,7 @@
         <w:t xml:space="preserve"> a la que el modelo va aprender): </w:t>
       </w:r>
       <w:r>
-        <w:t xml:space="preserve">indica que tan </w:t>
-      </w:r>
-      <w:proofErr w:type="spellStart"/>
-      <w:r>
-        <w:t>grander</w:t>
-      </w:r>
-      <w:proofErr w:type="spellEnd"/>
-      <w:r>
-        <w:t xml:space="preserve"> o pequeños son los pasos que estoy dando</w:t>
+        <w:t>indica que tan grande o pequeños son los pasos que estoy dando</w:t>
       </w:r>
     </w:p>
     <w:p>
@@ -1304,7 +1372,13 @@
       </w:r>
       <w:proofErr w:type="spellEnd"/>
       <w:r>
-        <w:t xml:space="preserve"> es un punto intermedio un grupo del </w:t>
+        <w:t xml:space="preserve"> es un punto intermedio</w:t>
+      </w:r>
+      <w:r>
+        <w:t>,</w:t>
+      </w:r>
+      <w:r>
+        <w:t xml:space="preserve"> un grupo del </w:t>
       </w:r>
       <w:proofErr w:type="spellStart"/>
       <w:r>
@@ -1562,15 +1636,13 @@
         <w:sym w:font="Wingdings" w:char="F0E0"/>
       </w:r>
       <w:r>
-        <w:t xml:space="preserve"> proceso donde probamos y nos devolvemos hasta </w:t>
-      </w:r>
-      <w:proofErr w:type="spellStart"/>
-      <w:r>
-        <w:t>optener</w:t>
-      </w:r>
-      <w:proofErr w:type="spellEnd"/>
-      <w:r>
-        <w:t xml:space="preserve"> los pesos adecuados </w:t>
+        <w:t xml:space="preserve"> proceso donde probamos y nos devolvemos hasta o</w:t>
+      </w:r>
+      <w:r>
+        <w:t>b</w:t>
+      </w:r>
+      <w:r>
+        <w:t xml:space="preserve">tener los pesos adecuados </w:t>
       </w:r>
     </w:p>
     <w:p>
@@ -1673,7 +1745,19 @@
       </w:r>
       <w:proofErr w:type="spellEnd"/>
       <w:r>
-        <w:t>()’ nos permite conocer de qué forma se encuentra almacenada nuestra estructura de datos, es decir, si nuestros datos serán almacenados de forma horizontal, la función nos retornará algo de la forma ‘(n,1)’, donde n es el número de parámetros que tiene cada fila (Cada fila es un dato); si por el contrario nuestros datos tienen una estructura de forma vertical, la función nos retornará algo de la forma ‘(1,n)’, donde n es el número de parámetros que tiene cada columna (Cada columna es un dato).</w:t>
+        <w:t xml:space="preserve">()’ nos permite conocer de qué forma se encuentra almacenada nuestra estructura de datos, es decir, si nuestros datos serán almacenados de forma </w:t>
+      </w:r>
+      <w:r>
+        <w:t>vertical</w:t>
+      </w:r>
+      <w:r>
+        <w:t xml:space="preserve">, la función nos retornará algo de la forma ‘(n,1)’, donde n es el número de parámetros que tiene cada fila (Cada fila es un dato); si por el contrario nuestros datos tienen una estructura de forma </w:t>
+      </w:r>
+      <w:r>
+        <w:t>horizontal</w:t>
+      </w:r>
+      <w:r>
+        <w:t>, la función nos retornará algo de la forma ‘(1,n)’, donde n es el número de parámetros que tiene cada columna (Cada columna es un dato).</w:t>
       </w:r>
     </w:p>
     <w:p>
@@ -2672,11 +2756,9 @@
       <w:r>
         <w:t xml:space="preserve">Para calcular el error nos basamos en la </w:t>
       </w:r>
-      <w:proofErr w:type="gramStart"/>
-      <w:r>
-        <w:t>entropía</w:t>
-      </w:r>
-      <w:proofErr w:type="gramEnd"/>
+      <w:r>
+        <w:t>entropía,</w:t>
+      </w:r>
       <w:r>
         <w:t xml:space="preserve"> pero el gradiente sigue siendo útil. </w:t>
       </w:r>
@@ -2810,15 +2892,7 @@
     </w:p>
     <w:p>
       <w:r>
-        <w:t xml:space="preserve">Estas capas ocultas nos van ayudar a resolver </w:t>
-      </w:r>
-      <w:proofErr w:type="gramStart"/>
-      <w:r>
-        <w:t>el problemas</w:t>
-      </w:r>
-      <w:proofErr w:type="gramEnd"/>
-      <w:r>
-        <w:t xml:space="preserve"> de la no linealidad</w:t>
+        <w:t>Estas capas ocultas nos van ayudar a resolver problemas de la no linealidad</w:t>
       </w:r>
     </w:p>
     <w:p>
@@ -3135,7 +3209,6 @@
       <w:pPr>
         <w:pStyle w:val="Prrafodelista"/>
       </w:pPr>
-      <w:bookmarkStart w:id="0" w:name="_GoBack"/>
       <w:r>
         <w:rPr>
           <w:noProof/>
@@ -3182,7 +3255,6 @@
           </wp:inline>
         </w:drawing>
       </w:r>
-      <w:bookmarkEnd w:id="0"/>
     </w:p>
     <w:p>
       <w:pPr>
@@ -3193,15 +3265,13 @@
         </w:numPr>
       </w:pPr>
       <w:proofErr w:type="spellStart"/>
-      <w:proofErr w:type="gramStart"/>
       <w:r>
         <w:t>Relu</w:t>
       </w:r>
       <w:proofErr w:type="spellEnd"/>
       <w:r>
-        <w:t>(</w:t>
-      </w:r>
-      <w:proofErr w:type="gramEnd"/>
+        <w:t xml:space="preserve"> (</w:t>
+      </w:r>
       <w:r>
         <w:t xml:space="preserve">rectificador lineal): evita el problema de </w:t>
       </w:r>
@@ -3218,6 +3288,9 @@
         <w:t>gradient</w:t>
       </w:r>
       <w:proofErr w:type="spellEnd"/>
+      <w:r>
+        <w:t xml:space="preserve"> </w:t>
+      </w:r>
       <w:r>
         <w:t>(cuando los gradientes se van haciendo muy pequeños). Solo se puede usar en capas ocultas</w:t>
       </w:r>
@@ -3284,40 +3357,494 @@
       <w:r>
         <w:t xml:space="preserve">Podemos modelar un problema no lineal incluyendo capas ocultas para abstraer ciertos detalles, en cada capa oculta vamos a incluir </w:t>
       </w:r>
-      <w:proofErr w:type="spellStart"/>
-      <w:r>
-        <w:t>multiples</w:t>
-      </w:r>
-      <w:proofErr w:type="spellEnd"/>
+      <w:r>
+        <w:t>múltiples</w:t>
+      </w:r>
       <w:r>
         <w:t xml:space="preserve"> neuronas, cada neurona va a incluir una función de activación</w:t>
       </w:r>
     </w:p>
+    <w:p>
+      <w:pPr>
+        <w:pStyle w:val="Prrafodelista"/>
+      </w:pPr>
+    </w:p>
+    <w:p>
+      <w:pPr>
+        <w:jc w:val="center"/>
+        <w:rPr>
+          <w:b/>
+          <w:bCs/>
+        </w:rPr>
+      </w:pPr>
+    </w:p>
+    <w:p>
+      <w:pPr>
+        <w:jc w:val="center"/>
+        <w:rPr>
+          <w:b/>
+          <w:bCs/>
+          <w:sz w:val="44"/>
+          <w:szCs w:val="44"/>
+        </w:rPr>
+      </w:pPr>
+      <w:r>
+        <w:rPr>
+          <w:b/>
+          <w:bCs/>
+          <w:sz w:val="44"/>
+          <w:szCs w:val="44"/>
+        </w:rPr>
+        <w:t xml:space="preserve">Los algoritmos más usados en machine </w:t>
+      </w:r>
+      <w:proofErr w:type="spellStart"/>
+      <w:r>
+        <w:rPr>
+          <w:b/>
+          <w:bCs/>
+          <w:sz w:val="44"/>
+          <w:szCs w:val="44"/>
+        </w:rPr>
+        <w:t>learning</w:t>
+      </w:r>
+      <w:proofErr w:type="spellEnd"/>
+    </w:p>
+    <w:p>
+      <w:pPr>
+        <w:rPr>
+          <w:b/>
+          <w:bCs/>
+        </w:rPr>
+      </w:pPr>
+    </w:p>
+    <w:p>
+      <w:pPr>
+        <w:rPr>
+          <w:b/>
+          <w:bCs/>
+          <w:sz w:val="36"/>
+          <w:szCs w:val="36"/>
+        </w:rPr>
+      </w:pPr>
+      <w:proofErr w:type="spellStart"/>
+      <w:r>
+        <w:rPr>
+          <w:b/>
+          <w:bCs/>
+          <w:sz w:val="36"/>
+          <w:szCs w:val="36"/>
+        </w:rPr>
+        <w:t>Supervised</w:t>
+      </w:r>
+      <w:proofErr w:type="spellEnd"/>
+      <w:r>
+        <w:rPr>
+          <w:b/>
+          <w:bCs/>
+          <w:sz w:val="36"/>
+          <w:szCs w:val="36"/>
+        </w:rPr>
+        <w:t xml:space="preserve"> </w:t>
+      </w:r>
+      <w:proofErr w:type="spellStart"/>
+      <w:r>
+        <w:rPr>
+          <w:b/>
+          <w:bCs/>
+          <w:sz w:val="36"/>
+          <w:szCs w:val="36"/>
+        </w:rPr>
+        <w:t>Learning</w:t>
+      </w:r>
+      <w:proofErr w:type="spellEnd"/>
+    </w:p>
+    <w:p>
+      <w:r>
+        <w:rPr>
+          <w:noProof/>
+        </w:rPr>
+        <w:drawing>
+          <wp:inline distT="0" distB="0" distL="0" distR="0" wp14:anchorId="1FF4EF85" wp14:editId="0C2F171F">
+            <wp:extent cx="4010585" cy="1543265"/>
+            <wp:effectExtent l="0" t="0" r="9525" b="0"/>
+            <wp:docPr id="26" name="Imagen 26"/>
+            <wp:cNvGraphicFramePr>
+              <a:graphicFrameLocks xmlns:a="http://schemas.openxmlformats.org/drawingml/2006/main" noChangeAspect="1"/>
+            </wp:cNvGraphicFramePr>
+            <a:graphic xmlns:a="http://schemas.openxmlformats.org/drawingml/2006/main">
+              <a:graphicData uri="http://schemas.openxmlformats.org/drawingml/2006/picture">
+                <pic:pic xmlns:pic="http://schemas.openxmlformats.org/drawingml/2006/picture">
+                  <pic:nvPicPr>
+                    <pic:cNvPr id="26" name="supervised learning.png"/>
+                    <pic:cNvPicPr/>
+                  </pic:nvPicPr>
+                  <pic:blipFill>
+                    <a:blip r:embed="rId32">
+                      <a:extLst>
+                        <a:ext uri="{28A0092B-C50C-407E-A947-70E740481C1C}">
+                          <a14:useLocalDpi xmlns:a14="http://schemas.microsoft.com/office/drawing/2010/main" val="0"/>
+                        </a:ext>
+                      </a:extLst>
+                    </a:blip>
+                    <a:stretch>
+                      <a:fillRect/>
+                    </a:stretch>
+                  </pic:blipFill>
+                  <pic:spPr>
+                    <a:xfrm>
+                      <a:off x="0" y="0"/>
+                      <a:ext cx="4010585" cy="1543265"/>
+                    </a:xfrm>
+                    <a:prstGeom prst="rect">
+                      <a:avLst/>
+                    </a:prstGeom>
+                  </pic:spPr>
+                </pic:pic>
+              </a:graphicData>
+            </a:graphic>
+          </wp:inline>
+        </w:drawing>
+      </w:r>
+    </w:p>
+    <w:p>
+      <w:r>
+        <w:t>Las observaciones tienen que estar etiquetadas</w:t>
+      </w:r>
+    </w:p>
+    <w:p>
+      <w:proofErr w:type="spellStart"/>
+      <w:r>
+        <w:t>Stats</w:t>
+      </w:r>
+      <w:proofErr w:type="spellEnd"/>
+      <w:r>
+        <w:t>: estadísticas</w:t>
+      </w:r>
+    </w:p>
+    <w:p>
+      <w:r>
+        <w:rPr>
+          <w:b/>
+          <w:bCs/>
+        </w:rPr>
+        <w:t xml:space="preserve">Ejem </w:t>
+      </w:r>
+      <w:proofErr w:type="spellStart"/>
+      <w:r>
+        <w:rPr>
+          <w:b/>
+          <w:bCs/>
+        </w:rPr>
+        <w:t>regre</w:t>
+      </w:r>
+      <w:proofErr w:type="spellEnd"/>
+    </w:p>
+    <w:p>
+      <w:r>
+        <w:rPr>
+          <w:noProof/>
+        </w:rPr>
+        <w:lastRenderedPageBreak/>
+        <w:drawing>
+          <wp:inline distT="0" distB="0" distL="0" distR="0" wp14:anchorId="5EA746B5" wp14:editId="54FE22E5">
+            <wp:extent cx="2276475" cy="1307912"/>
+            <wp:effectExtent l="0" t="0" r="0" b="6985"/>
+            <wp:docPr id="28" name="Imagen 28"/>
+            <wp:cNvGraphicFramePr>
+              <a:graphicFrameLocks xmlns:a="http://schemas.openxmlformats.org/drawingml/2006/main" noChangeAspect="1"/>
+            </wp:cNvGraphicFramePr>
+            <a:graphic xmlns:a="http://schemas.openxmlformats.org/drawingml/2006/main">
+              <a:graphicData uri="http://schemas.openxmlformats.org/drawingml/2006/picture">
+                <pic:pic xmlns:pic="http://schemas.openxmlformats.org/drawingml/2006/picture">
+                  <pic:nvPicPr>
+                    <pic:cNvPr id="28" name="ml supervisado ejem.png"/>
+                    <pic:cNvPicPr/>
+                  </pic:nvPicPr>
+                  <pic:blipFill>
+                    <a:blip r:embed="rId33">
+                      <a:extLst>
+                        <a:ext uri="{28A0092B-C50C-407E-A947-70E740481C1C}">
+                          <a14:useLocalDpi xmlns:a14="http://schemas.microsoft.com/office/drawing/2010/main" val="0"/>
+                        </a:ext>
+                      </a:extLst>
+                    </a:blip>
+                    <a:stretch>
+                      <a:fillRect/>
+                    </a:stretch>
+                  </pic:blipFill>
+                  <pic:spPr>
+                    <a:xfrm>
+                      <a:off x="0" y="0"/>
+                      <a:ext cx="2284800" cy="1312695"/>
+                    </a:xfrm>
+                    <a:prstGeom prst="rect">
+                      <a:avLst/>
+                    </a:prstGeom>
+                  </pic:spPr>
+                </pic:pic>
+              </a:graphicData>
+            </a:graphic>
+          </wp:inline>
+        </w:drawing>
+      </w:r>
+    </w:p>
+    <w:p>
+      <w:r>
+        <w:t xml:space="preserve">Ejem </w:t>
+      </w:r>
+      <w:proofErr w:type="spellStart"/>
+      <w:r>
+        <w:t>clas</w:t>
+      </w:r>
+      <w:proofErr w:type="spellEnd"/>
+    </w:p>
+    <w:p>
+      <w:r>
+        <w:rPr>
+          <w:noProof/>
+        </w:rPr>
+        <w:drawing>
+          <wp:inline distT="0" distB="0" distL="0" distR="0" wp14:anchorId="0C6C0A7B" wp14:editId="46BF60CE">
+            <wp:extent cx="1295581" cy="1838582"/>
+            <wp:effectExtent l="0" t="0" r="0" b="9525"/>
+            <wp:docPr id="29" name="Imagen 29"/>
+            <wp:cNvGraphicFramePr>
+              <a:graphicFrameLocks xmlns:a="http://schemas.openxmlformats.org/drawingml/2006/main" noChangeAspect="1"/>
+            </wp:cNvGraphicFramePr>
+            <a:graphic xmlns:a="http://schemas.openxmlformats.org/drawingml/2006/main">
+              <a:graphicData uri="http://schemas.openxmlformats.org/drawingml/2006/picture">
+                <pic:pic xmlns:pic="http://schemas.openxmlformats.org/drawingml/2006/picture">
+                  <pic:nvPicPr>
+                    <pic:cNvPr id="29" name="ml supervisado ejem clasificación.png"/>
+                    <pic:cNvPicPr/>
+                  </pic:nvPicPr>
+                  <pic:blipFill>
+                    <a:blip r:embed="rId34">
+                      <a:extLst>
+                        <a:ext uri="{28A0092B-C50C-407E-A947-70E740481C1C}">
+                          <a14:useLocalDpi xmlns:a14="http://schemas.microsoft.com/office/drawing/2010/main" val="0"/>
+                        </a:ext>
+                      </a:extLst>
+                    </a:blip>
+                    <a:stretch>
+                      <a:fillRect/>
+                    </a:stretch>
+                  </pic:blipFill>
+                  <pic:spPr>
+                    <a:xfrm>
+                      <a:off x="0" y="0"/>
+                      <a:ext cx="1295581" cy="1838582"/>
+                    </a:xfrm>
+                    <a:prstGeom prst="rect">
+                      <a:avLst/>
+                    </a:prstGeom>
+                  </pic:spPr>
+                </pic:pic>
+              </a:graphicData>
+            </a:graphic>
+          </wp:inline>
+        </w:drawing>
+      </w:r>
+    </w:p>
+    <w:p>
+      <w:r>
+        <w:rPr>
+          <w:noProof/>
+        </w:rPr>
+        <w:drawing>
+          <wp:anchor distT="0" distB="0" distL="114300" distR="114300" simplePos="0" relativeHeight="251658240" behindDoc="0" locked="0" layoutInCell="1" allowOverlap="1" wp14:anchorId="7FC1A184" wp14:editId="7E574236">
+            <wp:simplePos x="1076325" y="3152775"/>
+            <wp:positionH relativeFrom="column">
+              <wp:align>left</wp:align>
+            </wp:positionH>
+            <wp:positionV relativeFrom="paragraph">
+              <wp:align>top</wp:align>
+            </wp:positionV>
+            <wp:extent cx="2186302" cy="1485900"/>
+            <wp:effectExtent l="0" t="0" r="5080" b="0"/>
+            <wp:wrapSquare wrapText="bothSides"/>
+            <wp:docPr id="30" name="Imagen 30"/>
+            <wp:cNvGraphicFramePr>
+              <a:graphicFrameLocks xmlns:a="http://schemas.openxmlformats.org/drawingml/2006/main" noChangeAspect="1"/>
+            </wp:cNvGraphicFramePr>
+            <a:graphic xmlns:a="http://schemas.openxmlformats.org/drawingml/2006/main">
+              <a:graphicData uri="http://schemas.openxmlformats.org/drawingml/2006/picture">
+                <pic:pic xmlns:pic="http://schemas.openxmlformats.org/drawingml/2006/picture">
+                  <pic:nvPicPr>
+                    <pic:cNvPr id="30" name="ml supervisado algoritmos.png"/>
+                    <pic:cNvPicPr/>
+                  </pic:nvPicPr>
+                  <pic:blipFill>
+                    <a:blip r:embed="rId35">
+                      <a:extLst>
+                        <a:ext uri="{28A0092B-C50C-407E-A947-70E740481C1C}">
+                          <a14:useLocalDpi xmlns:a14="http://schemas.microsoft.com/office/drawing/2010/main" val="0"/>
+                        </a:ext>
+                      </a:extLst>
+                    </a:blip>
+                    <a:stretch>
+                      <a:fillRect/>
+                    </a:stretch>
+                  </pic:blipFill>
+                  <pic:spPr>
+                    <a:xfrm>
+                      <a:off x="0" y="0"/>
+                      <a:ext cx="2186302" cy="1485900"/>
+                    </a:xfrm>
+                    <a:prstGeom prst="rect">
+                      <a:avLst/>
+                    </a:prstGeom>
+                  </pic:spPr>
+                </pic:pic>
+              </a:graphicData>
+            </a:graphic>
+          </wp:anchor>
+        </w:drawing>
+      </w:r>
+      <w:r>
+        <w:br w:type="textWrapping" w:clear="all"/>
+      </w:r>
+    </w:p>
+    <w:p>
+      <w:r>
+        <w:rPr>
+          <w:noProof/>
+        </w:rPr>
+        <w:drawing>
+          <wp:inline distT="0" distB="0" distL="0" distR="0" wp14:anchorId="68F2921D" wp14:editId="170D0771">
+            <wp:extent cx="3096057" cy="1543265"/>
+            <wp:effectExtent l="0" t="0" r="9525" b="0"/>
+            <wp:docPr id="32" name="Imagen 32"/>
+            <wp:cNvGraphicFramePr>
+              <a:graphicFrameLocks xmlns:a="http://schemas.openxmlformats.org/drawingml/2006/main" noChangeAspect="1"/>
+            </wp:cNvGraphicFramePr>
+            <a:graphic xmlns:a="http://schemas.openxmlformats.org/drawingml/2006/main">
+              <a:graphicData uri="http://schemas.openxmlformats.org/drawingml/2006/picture">
+                <pic:pic xmlns:pic="http://schemas.openxmlformats.org/drawingml/2006/picture">
+                  <pic:nvPicPr>
+                    <pic:cNvPr id="32" name="naive bayes.png"/>
+                    <pic:cNvPicPr/>
+                  </pic:nvPicPr>
+                  <pic:blipFill>
+                    <a:blip r:embed="rId36">
+                      <a:extLst>
+                        <a:ext uri="{28A0092B-C50C-407E-A947-70E740481C1C}">
+                          <a14:useLocalDpi xmlns:a14="http://schemas.microsoft.com/office/drawing/2010/main" val="0"/>
+                        </a:ext>
+                      </a:extLst>
+                    </a:blip>
+                    <a:stretch>
+                      <a:fillRect/>
+                    </a:stretch>
+                  </pic:blipFill>
+                  <pic:spPr>
+                    <a:xfrm>
+                      <a:off x="0" y="0"/>
+                      <a:ext cx="3096057" cy="1543265"/>
+                    </a:xfrm>
+                    <a:prstGeom prst="rect">
+                      <a:avLst/>
+                    </a:prstGeom>
+                  </pic:spPr>
+                </pic:pic>
+              </a:graphicData>
+            </a:graphic>
+          </wp:inline>
+        </w:drawing>
+      </w:r>
+    </w:p>
+    <w:p>
+      <w:r>
+        <w:t xml:space="preserve">Es usado para clasificar, haciendo uso de las probabilidades </w:t>
+      </w:r>
+    </w:p>
+    <w:p>
+      <w:r>
+        <w:t>Este algoritmo agrupa los datos en base a los pesos</w:t>
+      </w:r>
+      <w:r>
+        <w:t>, no por sus relaciones</w:t>
+      </w:r>
+    </w:p>
     <w:p/>
     <w:p>
-      <w:proofErr w:type="spellStart"/>
-      <w:r>
-        <w:rPr>
-          <w:b/>
-          <w:bCs/>
-        </w:rPr>
-        <w:t>Colab</w:t>
-      </w:r>
-      <w:proofErr w:type="spellEnd"/>
-    </w:p>
-    <w:p>
-      <w:pPr>
-        <w:rPr>
-          <w:b/>
-          <w:bCs/>
-        </w:rPr>
-      </w:pPr>
-      <w:r>
-        <w:rPr>
-          <w:b/>
-          <w:bCs/>
-        </w:rPr>
-        <w:t>Comandos</w:t>
+      <w:r>
+        <w:rPr>
+          <w:noProof/>
+        </w:rPr>
+        <w:lastRenderedPageBreak/>
+        <w:drawing>
+          <wp:inline distT="0" distB="0" distL="0" distR="0" wp14:anchorId="1A4934EF" wp14:editId="05807770">
+            <wp:extent cx="3057952" cy="2048161"/>
+            <wp:effectExtent l="0" t="0" r="9525" b="9525"/>
+            <wp:docPr id="34" name="Imagen 34"/>
+            <wp:cNvGraphicFramePr>
+              <a:graphicFrameLocks xmlns:a="http://schemas.openxmlformats.org/drawingml/2006/main" noChangeAspect="1"/>
+            </wp:cNvGraphicFramePr>
+            <a:graphic xmlns:a="http://schemas.openxmlformats.org/drawingml/2006/main">
+              <a:graphicData uri="http://schemas.openxmlformats.org/drawingml/2006/picture">
+                <pic:pic xmlns:pic="http://schemas.openxmlformats.org/drawingml/2006/picture">
+                  <pic:nvPicPr>
+                    <pic:cNvPr id="34" name="nearest neighbors.png"/>
+                    <pic:cNvPicPr/>
+                  </pic:nvPicPr>
+                  <pic:blipFill>
+                    <a:blip r:embed="rId37">
+                      <a:extLst>
+                        <a:ext uri="{28A0092B-C50C-407E-A947-70E740481C1C}">
+                          <a14:useLocalDpi xmlns:a14="http://schemas.microsoft.com/office/drawing/2010/main" val="0"/>
+                        </a:ext>
+                      </a:extLst>
+                    </a:blip>
+                    <a:stretch>
+                      <a:fillRect/>
+                    </a:stretch>
+                  </pic:blipFill>
+                  <pic:spPr>
+                    <a:xfrm>
+                      <a:off x="0" y="0"/>
+                      <a:ext cx="3057952" cy="2048161"/>
+                    </a:xfrm>
+                    <a:prstGeom prst="rect">
+                      <a:avLst/>
+                    </a:prstGeom>
+                  </pic:spPr>
+                </pic:pic>
+              </a:graphicData>
+            </a:graphic>
+          </wp:inline>
+        </w:drawing>
+      </w:r>
+    </w:p>
+    <w:p>
+      <w:r>
+        <w:t xml:space="preserve">Este algoritmo permite hacer </w:t>
+      </w:r>
+      <w:proofErr w:type="gramStart"/>
+      <w:r>
+        <w:t>un predicción</w:t>
+      </w:r>
+      <w:proofErr w:type="gramEnd"/>
+      <w:r>
+        <w:t xml:space="preserve">, cada vez que se mete un dato al sistema se puede hacer la predicción de </w:t>
+      </w:r>
+      <w:proofErr w:type="spellStart"/>
+      <w:r>
+        <w:t>cual</w:t>
+      </w:r>
+      <w:proofErr w:type="spellEnd"/>
+      <w:r>
+        <w:t xml:space="preserve"> es el grupo al cual debe pertenecer </w:t>
+      </w:r>
+    </w:p>
+    <w:p>
+      <w:r>
+        <w:t>Este algoritmo también se ocupa de hacer clasificaciones</w:t>
+      </w:r>
+    </w:p>
+    <w:p>
+      <w:r>
+        <w:t xml:space="preserve">Las formas de medir las distancias son: </w:t>
       </w:r>
     </w:p>
     <w:p>
@@ -3327,34 +3854,10 @@
           <w:ilvl w:val="0"/>
           <w:numId w:val="1"/>
         </w:numPr>
-        <w:rPr>
-          <w:b/>
-          <w:bCs/>
-        </w:rPr>
-      </w:pPr>
-      <w:r>
-        <w:rPr>
-          <w:b/>
-          <w:bCs/>
-        </w:rPr>
-        <w:t>Ejecutar una celda:</w:t>
-      </w:r>
-      <w:r>
-        <w:t xml:space="preserve"> </w:t>
-      </w:r>
-      <w:proofErr w:type="spellStart"/>
-      <w:r>
-        <w:t>ctrl</w:t>
-      </w:r>
-      <w:proofErr w:type="spellEnd"/>
-      <w:r>
-        <w:t xml:space="preserve"> + </w:t>
-      </w:r>
-      <w:proofErr w:type="spellStart"/>
-      <w:r>
-        <w:t>enter</w:t>
-      </w:r>
-      <w:proofErr w:type="spellEnd"/>
+      </w:pPr>
+      <w:r>
+        <w:t xml:space="preserve">Distancia euclidiana </w:t>
+      </w:r>
     </w:p>
     <w:p>
       <w:pPr>
@@ -3363,24 +3866,13 @@
           <w:ilvl w:val="0"/>
           <w:numId w:val="1"/>
         </w:numPr>
-        <w:rPr>
-          <w:b/>
-          <w:bCs/>
-        </w:rPr>
-      </w:pPr>
-      <w:r>
-        <w:rPr>
-          <w:b/>
-          <w:bCs/>
-        </w:rPr>
-        <w:t>Ejecutar una celda y abrir otra:</w:t>
-      </w:r>
-      <w:r>
-        <w:t xml:space="preserve"> shift + </w:t>
-      </w:r>
-      <w:proofErr w:type="spellStart"/>
-      <w:r>
-        <w:t>enter</w:t>
+      </w:pPr>
+      <w:r>
+        <w:t xml:space="preserve">Distancia </w:t>
+      </w:r>
+      <w:proofErr w:type="spellStart"/>
+      <w:r>
+        <w:t>Hamming</w:t>
       </w:r>
       <w:proofErr w:type="spellEnd"/>
     </w:p>
@@ -3391,36 +3883,1190 @@
           <w:ilvl w:val="0"/>
           <w:numId w:val="1"/>
         </w:numPr>
-        <w:rPr>
-          <w:b/>
-          <w:bCs/>
-        </w:rPr>
-      </w:pPr>
-      <w:r>
-        <w:rPr>
-          <w:b/>
-          <w:bCs/>
-        </w:rPr>
-        <w:t>Crear una celda:</w:t>
+      </w:pPr>
+      <w:r>
+        <w:t>Distancia Manhattan</w:t>
+      </w:r>
+    </w:p>
+    <w:p/>
+    <w:p>
+      <w:r>
+        <w:rPr>
+          <w:noProof/>
+        </w:rPr>
+        <w:drawing>
+          <wp:inline distT="0" distB="0" distL="0" distR="0" wp14:anchorId="2C72C986" wp14:editId="4AA9D83F">
+            <wp:extent cx="2610214" cy="1390844"/>
+            <wp:effectExtent l="0" t="0" r="0" b="0"/>
+            <wp:docPr id="35" name="Imagen 35"/>
+            <wp:cNvGraphicFramePr>
+              <a:graphicFrameLocks xmlns:a="http://schemas.openxmlformats.org/drawingml/2006/main" noChangeAspect="1"/>
+            </wp:cNvGraphicFramePr>
+            <a:graphic xmlns:a="http://schemas.openxmlformats.org/drawingml/2006/main">
+              <a:graphicData uri="http://schemas.openxmlformats.org/drawingml/2006/picture">
+                <pic:pic xmlns:pic="http://schemas.openxmlformats.org/drawingml/2006/picture">
+                  <pic:nvPicPr>
+                    <pic:cNvPr id="35" name="decision tree.png"/>
+                    <pic:cNvPicPr/>
+                  </pic:nvPicPr>
+                  <pic:blipFill>
+                    <a:blip r:embed="rId38">
+                      <a:extLst>
+                        <a:ext uri="{28A0092B-C50C-407E-A947-70E740481C1C}">
+                          <a14:useLocalDpi xmlns:a14="http://schemas.microsoft.com/office/drawing/2010/main" val="0"/>
+                        </a:ext>
+                      </a:extLst>
+                    </a:blip>
+                    <a:stretch>
+                      <a:fillRect/>
+                    </a:stretch>
+                  </pic:blipFill>
+                  <pic:spPr>
+                    <a:xfrm>
+                      <a:off x="0" y="0"/>
+                      <a:ext cx="2610214" cy="1390844"/>
+                    </a:xfrm>
+                    <a:prstGeom prst="rect">
+                      <a:avLst/>
+                    </a:prstGeom>
+                  </pic:spPr>
+                </pic:pic>
+              </a:graphicData>
+            </a:graphic>
+          </wp:inline>
+        </w:drawing>
+      </w:r>
+    </w:p>
+    <w:p>
+      <w:r>
+        <w:rPr>
+          <w:noProof/>
+        </w:rPr>
+        <w:drawing>
+          <wp:inline distT="0" distB="0" distL="0" distR="0" wp14:anchorId="70D9B60F" wp14:editId="6B2A6119">
+            <wp:extent cx="3772426" cy="1914792"/>
+            <wp:effectExtent l="0" t="0" r="0" b="9525"/>
+            <wp:docPr id="36" name="Imagen 36"/>
+            <wp:cNvGraphicFramePr>
+              <a:graphicFrameLocks xmlns:a="http://schemas.openxmlformats.org/drawingml/2006/main" noChangeAspect="1"/>
+            </wp:cNvGraphicFramePr>
+            <a:graphic xmlns:a="http://schemas.openxmlformats.org/drawingml/2006/main">
+              <a:graphicData uri="http://schemas.openxmlformats.org/drawingml/2006/picture">
+                <pic:pic xmlns:pic="http://schemas.openxmlformats.org/drawingml/2006/picture">
+                  <pic:nvPicPr>
+                    <pic:cNvPr id="36" name="decision tree graphic form.png"/>
+                    <pic:cNvPicPr/>
+                  </pic:nvPicPr>
+                  <pic:blipFill>
+                    <a:blip r:embed="rId39">
+                      <a:extLst>
+                        <a:ext uri="{28A0092B-C50C-407E-A947-70E740481C1C}">
+                          <a14:useLocalDpi xmlns:a14="http://schemas.microsoft.com/office/drawing/2010/main" val="0"/>
+                        </a:ext>
+                      </a:extLst>
+                    </a:blip>
+                    <a:stretch>
+                      <a:fillRect/>
+                    </a:stretch>
+                  </pic:blipFill>
+                  <pic:spPr>
+                    <a:xfrm>
+                      <a:off x="0" y="0"/>
+                      <a:ext cx="3772426" cy="1914792"/>
+                    </a:xfrm>
+                    <a:prstGeom prst="rect">
+                      <a:avLst/>
+                    </a:prstGeom>
+                  </pic:spPr>
+                </pic:pic>
+              </a:graphicData>
+            </a:graphic>
+          </wp:inline>
+        </w:drawing>
+      </w:r>
+    </w:p>
+    <w:p>
+      <w:r>
+        <w:t>La forma de hacer clasificación/</w:t>
+      </w:r>
+      <w:r>
+        <w:t>predicción se</w:t>
+      </w:r>
+      <w:r>
+        <w:t xml:space="preserve"> hace con los condicionales de programación </w:t>
+      </w:r>
+    </w:p>
+    <w:p>
+      <w:r>
+        <w:lastRenderedPageBreak/>
+        <w:t xml:space="preserve">En la </w:t>
+      </w:r>
+      <w:r>
+        <w:t>gráfica</w:t>
+      </w:r>
+      <w:r>
+        <w:t xml:space="preserve"> a la derecha se puede apreciar la ecuación representada en forma de grafica que representa el set de datos</w:t>
+      </w:r>
+    </w:p>
+    <w:p>
+      <w:r>
+        <w:t xml:space="preserve">Si trabajamos con </w:t>
+      </w:r>
+      <w:proofErr w:type="gramStart"/>
+      <w:r>
+        <w:t>esta algoritmo</w:t>
+      </w:r>
+      <w:proofErr w:type="gramEnd"/>
+      <w:r>
+        <w:t xml:space="preserve"> hay que tener cuidado de no </w:t>
+      </w:r>
+      <w:proofErr w:type="spellStart"/>
+      <w:r>
+        <w:t>sobreajustarlo</w:t>
+      </w:r>
+      <w:proofErr w:type="spellEnd"/>
+      <w:r>
+        <w:t xml:space="preserve"> al modelo dado que si entra un dato nuevo no podría predecir bien, la idea es que se pueda generalizar</w:t>
+      </w:r>
+    </w:p>
+    <w:p/>
+    <w:p>
+      <w:r>
+        <w:rPr>
+          <w:noProof/>
+        </w:rPr>
+        <w:drawing>
+          <wp:inline distT="0" distB="0" distL="0" distR="0" wp14:anchorId="53DBDB77" wp14:editId="347F46E9">
+            <wp:extent cx="3105583" cy="1829055"/>
+            <wp:effectExtent l="0" t="0" r="0" b="0"/>
+            <wp:docPr id="37" name="Imagen 37"/>
+            <wp:cNvGraphicFramePr>
+              <a:graphicFrameLocks xmlns:a="http://schemas.openxmlformats.org/drawingml/2006/main" noChangeAspect="1"/>
+            </wp:cNvGraphicFramePr>
+            <a:graphic xmlns:a="http://schemas.openxmlformats.org/drawingml/2006/main">
+              <a:graphicData uri="http://schemas.openxmlformats.org/drawingml/2006/picture">
+                <pic:pic xmlns:pic="http://schemas.openxmlformats.org/drawingml/2006/picture">
+                  <pic:nvPicPr>
+                    <pic:cNvPr id="37" name="random forest.png"/>
+                    <pic:cNvPicPr/>
+                  </pic:nvPicPr>
+                  <pic:blipFill>
+                    <a:blip r:embed="rId40">
+                      <a:extLst>
+                        <a:ext uri="{28A0092B-C50C-407E-A947-70E740481C1C}">
+                          <a14:useLocalDpi xmlns:a14="http://schemas.microsoft.com/office/drawing/2010/main" val="0"/>
+                        </a:ext>
+                      </a:extLst>
+                    </a:blip>
+                    <a:stretch>
+                      <a:fillRect/>
+                    </a:stretch>
+                  </pic:blipFill>
+                  <pic:spPr>
+                    <a:xfrm>
+                      <a:off x="0" y="0"/>
+                      <a:ext cx="3105583" cy="1829055"/>
+                    </a:xfrm>
+                    <a:prstGeom prst="rect">
+                      <a:avLst/>
+                    </a:prstGeom>
+                  </pic:spPr>
+                </pic:pic>
+              </a:graphicData>
+            </a:graphic>
+          </wp:inline>
+        </w:drawing>
+      </w:r>
+      <w:r>
+        <w:tab/>
+      </w:r>
+    </w:p>
+    <w:p>
+      <w:r>
+        <w:t>Este algoritmo sirve para clasificar</w:t>
+      </w:r>
+    </w:p>
+    <w:p>
+      <w:r>
+        <w:t xml:space="preserve">La magia del algoritmo </w:t>
+      </w:r>
+      <w:proofErr w:type="spellStart"/>
+      <w:r>
+        <w:t>esta</w:t>
+      </w:r>
+      <w:proofErr w:type="spellEnd"/>
+      <w:r>
+        <w:t xml:space="preserve"> en que genera una clase final para tomar la decisión final y que podemos tener control sobre la profundidad de los árboles </w:t>
+      </w:r>
+    </w:p>
+    <w:p>
+      <w:r>
+        <w:rPr>
+          <w:noProof/>
+        </w:rPr>
+        <w:drawing>
+          <wp:inline distT="0" distB="0" distL="0" distR="0" wp14:anchorId="11D03AF4" wp14:editId="7C72621A">
+            <wp:extent cx="2353003" cy="1257475"/>
+            <wp:effectExtent l="0" t="0" r="9525" b="0"/>
+            <wp:docPr id="38" name="Imagen 38"/>
+            <wp:cNvGraphicFramePr>
+              <a:graphicFrameLocks xmlns:a="http://schemas.openxmlformats.org/drawingml/2006/main" noChangeAspect="1"/>
+            </wp:cNvGraphicFramePr>
+            <a:graphic xmlns:a="http://schemas.openxmlformats.org/drawingml/2006/main">
+              <a:graphicData uri="http://schemas.openxmlformats.org/drawingml/2006/picture">
+                <pic:pic xmlns:pic="http://schemas.openxmlformats.org/drawingml/2006/picture">
+                  <pic:nvPicPr>
+                    <pic:cNvPr id="38" name="redes neuronales.png"/>
+                    <pic:cNvPicPr/>
+                  </pic:nvPicPr>
+                  <pic:blipFill>
+                    <a:blip r:embed="rId41">
+                      <a:extLst>
+                        <a:ext uri="{28A0092B-C50C-407E-A947-70E740481C1C}">
+                          <a14:useLocalDpi xmlns:a14="http://schemas.microsoft.com/office/drawing/2010/main" val="0"/>
+                        </a:ext>
+                      </a:extLst>
+                    </a:blip>
+                    <a:stretch>
+                      <a:fillRect/>
+                    </a:stretch>
+                  </pic:blipFill>
+                  <pic:spPr>
+                    <a:xfrm>
+                      <a:off x="0" y="0"/>
+                      <a:ext cx="2353003" cy="1257475"/>
+                    </a:xfrm>
+                    <a:prstGeom prst="rect">
+                      <a:avLst/>
+                    </a:prstGeom>
+                  </pic:spPr>
+                </pic:pic>
+              </a:graphicData>
+            </a:graphic>
+          </wp:inline>
+        </w:drawing>
       </w:r>
       <w:r>
         <w:t xml:space="preserve"> </w:t>
       </w:r>
-      <w:proofErr w:type="spellStart"/>
-      <w:r>
-        <w:t>ctrl</w:t>
-      </w:r>
-      <w:proofErr w:type="spellEnd"/>
-      <w:r>
-        <w:t xml:space="preserve"> + </w:t>
+    </w:p>
+    <w:p>
+      <w:r>
+        <w:rPr>
+          <w:noProof/>
+        </w:rPr>
+        <w:drawing>
+          <wp:inline distT="0" distB="0" distL="0" distR="0" wp14:anchorId="4B2A79E1" wp14:editId="37927F16">
+            <wp:extent cx="3534268" cy="1724266"/>
+            <wp:effectExtent l="0" t="0" r="0" b="9525"/>
+            <wp:docPr id="40" name="Imagen 40"/>
+            <wp:cNvGraphicFramePr>
+              <a:graphicFrameLocks xmlns:a="http://schemas.openxmlformats.org/drawingml/2006/main" noChangeAspect="1"/>
+            </wp:cNvGraphicFramePr>
+            <a:graphic xmlns:a="http://schemas.openxmlformats.org/drawingml/2006/main">
+              <a:graphicData uri="http://schemas.openxmlformats.org/drawingml/2006/picture">
+                <pic:pic xmlns:pic="http://schemas.openxmlformats.org/drawingml/2006/picture">
+                  <pic:nvPicPr>
+                    <pic:cNvPr id="40" name="redes neuronales graphic form.png"/>
+                    <pic:cNvPicPr/>
+                  </pic:nvPicPr>
+                  <pic:blipFill>
+                    <a:blip r:embed="rId42">
+                      <a:extLst>
+                        <a:ext uri="{28A0092B-C50C-407E-A947-70E740481C1C}">
+                          <a14:useLocalDpi xmlns:a14="http://schemas.microsoft.com/office/drawing/2010/main" val="0"/>
+                        </a:ext>
+                      </a:extLst>
+                    </a:blip>
+                    <a:stretch>
+                      <a:fillRect/>
+                    </a:stretch>
+                  </pic:blipFill>
+                  <pic:spPr>
+                    <a:xfrm>
+                      <a:off x="0" y="0"/>
+                      <a:ext cx="3534268" cy="1724266"/>
+                    </a:xfrm>
+                    <a:prstGeom prst="rect">
+                      <a:avLst/>
+                    </a:prstGeom>
+                  </pic:spPr>
+                </pic:pic>
+              </a:graphicData>
+            </a:graphic>
+          </wp:inline>
+        </w:drawing>
+      </w:r>
+    </w:p>
+    <w:p>
+      <w:r>
+        <w:t>Las redes funcionan rebotando información entre capas</w:t>
+      </w:r>
+    </w:p>
+    <w:p/>
+    <w:p/>
+    <w:p>
+      <w:pPr>
+        <w:rPr>
+          <w:b/>
+          <w:bCs/>
+          <w:sz w:val="36"/>
+          <w:szCs w:val="36"/>
+        </w:rPr>
+      </w:pPr>
+      <w:proofErr w:type="spellStart"/>
+      <w:r>
+        <w:rPr>
+          <w:b/>
+          <w:bCs/>
+          <w:sz w:val="36"/>
+          <w:szCs w:val="36"/>
+        </w:rPr>
+        <w:lastRenderedPageBreak/>
+        <w:t>Unsupervised</w:t>
+      </w:r>
+      <w:proofErr w:type="spellEnd"/>
+      <w:r>
+        <w:rPr>
+          <w:b/>
+          <w:bCs/>
+          <w:sz w:val="36"/>
+          <w:szCs w:val="36"/>
+        </w:rPr>
+        <w:t xml:space="preserve"> </w:t>
+      </w:r>
+      <w:proofErr w:type="spellStart"/>
+      <w:r>
+        <w:rPr>
+          <w:b/>
+          <w:bCs/>
+          <w:sz w:val="36"/>
+          <w:szCs w:val="36"/>
+        </w:rPr>
+        <w:t>Learning</w:t>
+      </w:r>
+      <w:proofErr w:type="spellEnd"/>
+    </w:p>
+    <w:p>
+      <w:pPr>
+        <w:rPr>
+          <w:b/>
+          <w:bCs/>
+        </w:rPr>
+      </w:pPr>
+      <w:r>
+        <w:rPr>
+          <w:b/>
+          <w:bCs/>
+          <w:noProof/>
+        </w:rPr>
+        <w:drawing>
+          <wp:inline distT="0" distB="0" distL="0" distR="0" wp14:anchorId="303BB1D0" wp14:editId="2CCC67EE">
+            <wp:extent cx="4010585" cy="1324160"/>
+            <wp:effectExtent l="0" t="0" r="9525" b="9525"/>
+            <wp:docPr id="27" name="Imagen 27"/>
+            <wp:cNvGraphicFramePr>
+              <a:graphicFrameLocks xmlns:a="http://schemas.openxmlformats.org/drawingml/2006/main" noChangeAspect="1"/>
+            </wp:cNvGraphicFramePr>
+            <a:graphic xmlns:a="http://schemas.openxmlformats.org/drawingml/2006/main">
+              <a:graphicData uri="http://schemas.openxmlformats.org/drawingml/2006/picture">
+                <pic:pic xmlns:pic="http://schemas.openxmlformats.org/drawingml/2006/picture">
+                  <pic:nvPicPr>
+                    <pic:cNvPr id="27" name="unsupervised learning.png"/>
+                    <pic:cNvPicPr/>
+                  </pic:nvPicPr>
+                  <pic:blipFill>
+                    <a:blip r:embed="rId43">
+                      <a:extLst>
+                        <a:ext uri="{28A0092B-C50C-407E-A947-70E740481C1C}">
+                          <a14:useLocalDpi xmlns:a14="http://schemas.microsoft.com/office/drawing/2010/main" val="0"/>
+                        </a:ext>
+                      </a:extLst>
+                    </a:blip>
+                    <a:stretch>
+                      <a:fillRect/>
+                    </a:stretch>
+                  </pic:blipFill>
+                  <pic:spPr>
+                    <a:xfrm>
+                      <a:off x="0" y="0"/>
+                      <a:ext cx="4010585" cy="1324160"/>
+                    </a:xfrm>
+                    <a:prstGeom prst="rect">
+                      <a:avLst/>
+                    </a:prstGeom>
+                  </pic:spPr>
+                </pic:pic>
+              </a:graphicData>
+            </a:graphic>
+          </wp:inline>
+        </w:drawing>
+      </w:r>
+    </w:p>
+    <w:p>
+      <w:r>
+        <w:t>en este caso el algoritmo es el que da las etiquetas a través de la búsqueda de patrones</w:t>
+      </w:r>
+    </w:p>
+    <w:p/>
+    <w:p>
+      <w:r>
+        <w:rPr>
+          <w:noProof/>
+        </w:rPr>
+        <w:drawing>
+          <wp:inline distT="0" distB="0" distL="0" distR="0" wp14:anchorId="5F953555" wp14:editId="63C64EDF">
+            <wp:extent cx="3210373" cy="1800476"/>
+            <wp:effectExtent l="0" t="0" r="9525" b="9525"/>
+            <wp:docPr id="42" name="Imagen 42"/>
+            <wp:cNvGraphicFramePr>
+              <a:graphicFrameLocks xmlns:a="http://schemas.openxmlformats.org/drawingml/2006/main" noChangeAspect="1"/>
+            </wp:cNvGraphicFramePr>
+            <a:graphic xmlns:a="http://schemas.openxmlformats.org/drawingml/2006/main">
+              <a:graphicData uri="http://schemas.openxmlformats.org/drawingml/2006/picture">
+                <pic:pic xmlns:pic="http://schemas.openxmlformats.org/drawingml/2006/picture">
+                  <pic:nvPicPr>
+                    <pic:cNvPr id="42" name="ml no supervisado.png"/>
+                    <pic:cNvPicPr/>
+                  </pic:nvPicPr>
+                  <pic:blipFill>
+                    <a:blip r:embed="rId44">
+                      <a:extLst>
+                        <a:ext uri="{28A0092B-C50C-407E-A947-70E740481C1C}">
+                          <a14:useLocalDpi xmlns:a14="http://schemas.microsoft.com/office/drawing/2010/main" val="0"/>
+                        </a:ext>
+                      </a:extLst>
+                    </a:blip>
+                    <a:stretch>
+                      <a:fillRect/>
+                    </a:stretch>
+                  </pic:blipFill>
+                  <pic:spPr>
+                    <a:xfrm>
+                      <a:off x="0" y="0"/>
+                      <a:ext cx="3210373" cy="1800476"/>
+                    </a:xfrm>
+                    <a:prstGeom prst="rect">
+                      <a:avLst/>
+                    </a:prstGeom>
+                  </pic:spPr>
+                </pic:pic>
+              </a:graphicData>
+            </a:graphic>
+          </wp:inline>
+        </w:drawing>
+      </w:r>
+    </w:p>
+    <w:p>
+      <w:r>
+        <w:rPr>
+          <w:noProof/>
+        </w:rPr>
+        <w:drawing>
+          <wp:inline distT="0" distB="0" distL="0" distR="0" wp14:anchorId="27E5FD74" wp14:editId="1CF279FF">
+            <wp:extent cx="3115110" cy="1629002"/>
+            <wp:effectExtent l="0" t="0" r="9525" b="9525"/>
+            <wp:docPr id="43" name="Imagen 43"/>
+            <wp:cNvGraphicFramePr>
+              <a:graphicFrameLocks xmlns:a="http://schemas.openxmlformats.org/drawingml/2006/main" noChangeAspect="1"/>
+            </wp:cNvGraphicFramePr>
+            <a:graphic xmlns:a="http://schemas.openxmlformats.org/drawingml/2006/main">
+              <a:graphicData uri="http://schemas.openxmlformats.org/drawingml/2006/picture">
+                <pic:pic xmlns:pic="http://schemas.openxmlformats.org/drawingml/2006/picture">
+                  <pic:nvPicPr>
+                    <pic:cNvPr id="43" name="cluster.png"/>
+                    <pic:cNvPicPr/>
+                  </pic:nvPicPr>
+                  <pic:blipFill>
+                    <a:blip r:embed="rId45">
+                      <a:extLst>
+                        <a:ext uri="{28A0092B-C50C-407E-A947-70E740481C1C}">
+                          <a14:useLocalDpi xmlns:a14="http://schemas.microsoft.com/office/drawing/2010/main" val="0"/>
+                        </a:ext>
+                      </a:extLst>
+                    </a:blip>
+                    <a:stretch>
+                      <a:fillRect/>
+                    </a:stretch>
+                  </pic:blipFill>
+                  <pic:spPr>
+                    <a:xfrm>
+                      <a:off x="0" y="0"/>
+                      <a:ext cx="3115110" cy="1629002"/>
+                    </a:xfrm>
+                    <a:prstGeom prst="rect">
+                      <a:avLst/>
+                    </a:prstGeom>
+                  </pic:spPr>
+                </pic:pic>
+              </a:graphicData>
+            </a:graphic>
+          </wp:inline>
+        </w:drawing>
+      </w:r>
+    </w:p>
+    <w:p>
+      <w:r>
+        <w:rPr>
+          <w:noProof/>
+        </w:rPr>
+        <w:drawing>
+          <wp:inline distT="0" distB="0" distL="0" distR="0" wp14:anchorId="02927842" wp14:editId="13596D09">
+            <wp:extent cx="3315163" cy="1667108"/>
+            <wp:effectExtent l="0" t="0" r="0" b="9525"/>
+            <wp:docPr id="44" name="Imagen 44"/>
+            <wp:cNvGraphicFramePr>
+              <a:graphicFrameLocks xmlns:a="http://schemas.openxmlformats.org/drawingml/2006/main" noChangeAspect="1"/>
+            </wp:cNvGraphicFramePr>
+            <a:graphic xmlns:a="http://schemas.openxmlformats.org/drawingml/2006/main">
+              <a:graphicData uri="http://schemas.openxmlformats.org/drawingml/2006/picture">
+                <pic:pic xmlns:pic="http://schemas.openxmlformats.org/drawingml/2006/picture">
+                  <pic:nvPicPr>
+                    <pic:cNvPr id="44" name="reducir dimensionalidad.png"/>
+                    <pic:cNvPicPr/>
+                  </pic:nvPicPr>
+                  <pic:blipFill>
+                    <a:blip r:embed="rId46">
+                      <a:extLst>
+                        <a:ext uri="{28A0092B-C50C-407E-A947-70E740481C1C}">
+                          <a14:useLocalDpi xmlns:a14="http://schemas.microsoft.com/office/drawing/2010/main" val="0"/>
+                        </a:ext>
+                      </a:extLst>
+                    </a:blip>
+                    <a:stretch>
+                      <a:fillRect/>
+                    </a:stretch>
+                  </pic:blipFill>
+                  <pic:spPr>
+                    <a:xfrm>
+                      <a:off x="0" y="0"/>
+                      <a:ext cx="3315163" cy="1667108"/>
+                    </a:xfrm>
+                    <a:prstGeom prst="rect">
+                      <a:avLst/>
+                    </a:prstGeom>
+                  </pic:spPr>
+                </pic:pic>
+              </a:graphicData>
+            </a:graphic>
+          </wp:inline>
+        </w:drawing>
+      </w:r>
+    </w:p>
+    <w:p>
+      <w:r>
+        <w:t xml:space="preserve">Es </w:t>
+      </w:r>
+      <w:proofErr w:type="spellStart"/>
+      <w:r>
+        <w:t>utliizado</w:t>
+      </w:r>
+      <w:proofErr w:type="spellEnd"/>
+      <w:r>
+        <w:t xml:space="preserve"> en </w:t>
+      </w:r>
+      <w:proofErr w:type="spellStart"/>
+      <w:r>
+        <w:t>big</w:t>
+      </w:r>
+      <w:proofErr w:type="spellEnd"/>
+      <w:r>
+        <w:t xml:space="preserve"> data porque tenemos muchas dimensiones (</w:t>
+      </w:r>
+      <w:proofErr w:type="spellStart"/>
+      <w:r>
+        <w:t>features</w:t>
+      </w:r>
+      <w:proofErr w:type="spellEnd"/>
+      <w:r>
+        <w:t xml:space="preserve"> * </w:t>
       </w:r>
       <w:proofErr w:type="gramStart"/>
       <w:r>
-        <w:t>( m</w:t>
+        <w:t>targets )</w:t>
       </w:r>
       <w:proofErr w:type="gramEnd"/>
       <w:r>
-        <w:t xml:space="preserve"> b)</w:t>
+        <w:t xml:space="preserve"> </w:t>
+      </w:r>
+    </w:p>
+    <w:p>
+      <w:r>
+        <w:lastRenderedPageBreak/>
+        <w:t xml:space="preserve">Lo que busca es agrupar los </w:t>
+      </w:r>
+      <w:proofErr w:type="spellStart"/>
+      <w:r>
+        <w:t>features</w:t>
+      </w:r>
+      <w:proofErr w:type="spellEnd"/>
+      <w:r>
+        <w:t xml:space="preserve"> para tratarlos más </w:t>
+      </w:r>
+      <w:proofErr w:type="spellStart"/>
+      <w:r>
+        <w:t>facil</w:t>
+      </w:r>
+      <w:proofErr w:type="spellEnd"/>
+      <w:r>
+        <w:t xml:space="preserve"> en algoritmos </w:t>
+      </w:r>
+      <w:proofErr w:type="spellStart"/>
+      <w:r>
+        <w:t>supervidados</w:t>
+      </w:r>
+      <w:proofErr w:type="spellEnd"/>
+      <w:r>
+        <w:t xml:space="preserve"> o en redes neuronales </w:t>
+      </w:r>
+    </w:p>
+    <w:p>
+      <w:r>
+        <w:rPr>
+          <w:b/>
+          <w:bCs/>
+        </w:rPr>
+        <w:t>Algoritmos</w:t>
+      </w:r>
+    </w:p>
+    <w:p>
+      <w:r>
+        <w:rPr>
+          <w:noProof/>
+        </w:rPr>
+        <w:drawing>
+          <wp:inline distT="0" distB="0" distL="0" distR="0" wp14:anchorId="0BF8B694" wp14:editId="73F1F200">
+            <wp:extent cx="3524742" cy="1886213"/>
+            <wp:effectExtent l="0" t="0" r="0" b="0"/>
+            <wp:docPr id="41" name="Imagen 41"/>
+            <wp:cNvGraphicFramePr>
+              <a:graphicFrameLocks xmlns:a="http://schemas.openxmlformats.org/drawingml/2006/main" noChangeAspect="1"/>
+            </wp:cNvGraphicFramePr>
+            <a:graphic xmlns:a="http://schemas.openxmlformats.org/drawingml/2006/main">
+              <a:graphicData uri="http://schemas.openxmlformats.org/drawingml/2006/picture">
+                <pic:pic xmlns:pic="http://schemas.openxmlformats.org/drawingml/2006/picture">
+                  <pic:nvPicPr>
+                    <pic:cNvPr id="41" name="unsupervised algorithms k means.png"/>
+                    <pic:cNvPicPr/>
+                  </pic:nvPicPr>
+                  <pic:blipFill>
+                    <a:blip r:embed="rId47">
+                      <a:extLst>
+                        <a:ext uri="{28A0092B-C50C-407E-A947-70E740481C1C}">
+                          <a14:useLocalDpi xmlns:a14="http://schemas.microsoft.com/office/drawing/2010/main" val="0"/>
+                        </a:ext>
+                      </a:extLst>
+                    </a:blip>
+                    <a:stretch>
+                      <a:fillRect/>
+                    </a:stretch>
+                  </pic:blipFill>
+                  <pic:spPr>
+                    <a:xfrm>
+                      <a:off x="0" y="0"/>
+                      <a:ext cx="3524742" cy="1886213"/>
+                    </a:xfrm>
+                    <a:prstGeom prst="rect">
+                      <a:avLst/>
+                    </a:prstGeom>
+                  </pic:spPr>
+                </pic:pic>
+              </a:graphicData>
+            </a:graphic>
+          </wp:inline>
+        </w:drawing>
+      </w:r>
+    </w:p>
+    <w:p>
+      <w:pPr>
+        <w:rPr>
+          <w:b/>
+          <w:bCs/>
+          <w:sz w:val="36"/>
+          <w:szCs w:val="36"/>
+        </w:rPr>
+      </w:pPr>
+      <w:r>
+        <w:rPr>
+          <w:b/>
+          <w:bCs/>
+          <w:sz w:val="36"/>
+          <w:szCs w:val="36"/>
+        </w:rPr>
+        <w:t>Que hay detrás de una red neuronal</w:t>
+      </w:r>
+    </w:p>
+    <w:p>
+      <w:proofErr w:type="spellStart"/>
+      <w:r>
+        <w:t>Batch</w:t>
+      </w:r>
+      <w:proofErr w:type="spellEnd"/>
+      <w:r>
+        <w:t xml:space="preserve"> </w:t>
+      </w:r>
+      <w:proofErr w:type="spellStart"/>
+      <w:r>
+        <w:t>size</w:t>
+      </w:r>
+      <w:proofErr w:type="spellEnd"/>
+      <w:r>
+        <w:t>: es el tamaño del conjunto de datos usado en cada iteración</w:t>
+      </w:r>
+    </w:p>
+    <w:p>
+      <w:r>
+        <w:t xml:space="preserve">Ratio </w:t>
+      </w:r>
+      <w:proofErr w:type="spellStart"/>
+      <w:r>
+        <w:t>of</w:t>
+      </w:r>
+      <w:proofErr w:type="spellEnd"/>
+      <w:r>
+        <w:t xml:space="preserve"> training </w:t>
+      </w:r>
+      <w:proofErr w:type="spellStart"/>
+      <w:r>
+        <w:t>to</w:t>
+      </w:r>
+      <w:proofErr w:type="spellEnd"/>
+      <w:r>
+        <w:t xml:space="preserve"> test data: cantidad de datos de entrenamiento</w:t>
+      </w:r>
+    </w:p>
+    <w:p>
+      <w:proofErr w:type="spellStart"/>
+      <w:r>
+        <w:t>Bias</w:t>
+      </w:r>
+      <w:proofErr w:type="spellEnd"/>
+      <w:r>
+        <w:t>: es un</w:t>
+      </w:r>
+      <w:r>
+        <w:t xml:space="preserve"> parámetro de sesgo que proporciona grados de liberta al modelo, es usado en la combinación lineal de una neurona</w:t>
+      </w:r>
+    </w:p>
+    <w:p/>
+    <w:p>
+      <w:proofErr w:type="spellStart"/>
+      <w:r>
+        <w:rPr>
+          <w:b/>
+          <w:bCs/>
+        </w:rPr>
+        <w:t>Overfiting</w:t>
+      </w:r>
+      <w:proofErr w:type="spellEnd"/>
+      <w:r>
+        <w:rPr>
+          <w:b/>
+          <w:bCs/>
+        </w:rPr>
+        <w:t>:</w:t>
+      </w:r>
+      <w:r>
+        <w:t xml:space="preserve"> es un problema en machine </w:t>
+      </w:r>
+      <w:proofErr w:type="spellStart"/>
+      <w:r>
+        <w:t>learning</w:t>
+      </w:r>
+      <w:proofErr w:type="spellEnd"/>
+      <w:r>
+        <w:t xml:space="preserve">, sucede por ejemplo cuando se esta haciendo el entrenamiento para clasificar y el modelo en el entrenamiento se </w:t>
+      </w:r>
+      <w:proofErr w:type="spellStart"/>
+      <w:r>
+        <w:t>sobreajusta</w:t>
+      </w:r>
+      <w:proofErr w:type="spellEnd"/>
+      <w:r>
+        <w:t xml:space="preserve">/se adapta/acomoda </w:t>
+      </w:r>
+      <w:proofErr w:type="gramStart"/>
+      <w:r>
+        <w:t xml:space="preserve">muy </w:t>
+      </w:r>
+      <w:r>
+        <w:t xml:space="preserve"> bien</w:t>
+      </w:r>
+      <w:proofErr w:type="gramEnd"/>
+      <w:r>
+        <w:t xml:space="preserve"> al modelo, lo cual aparentemente es bueno pero no es así, porque cuando se haga la clasificación con los datos de entrenamiento no va a clasificar bien, la idea es que permita generalizar</w:t>
+      </w:r>
+    </w:p>
+    <w:p>
+      <w:r>
+        <w:t>Ejem</w:t>
+      </w:r>
+    </w:p>
+    <w:p>
+      <w:r>
+        <w:rPr>
+          <w:noProof/>
+        </w:rPr>
+        <w:lastRenderedPageBreak/>
+        <w:drawing>
+          <wp:inline distT="0" distB="0" distL="0" distR="0" wp14:anchorId="3DE0215A" wp14:editId="6A3C21E7">
+            <wp:extent cx="1876425" cy="2497758"/>
+            <wp:effectExtent l="0" t="0" r="0" b="0"/>
+            <wp:docPr id="31" name="Imagen 31"/>
+            <wp:cNvGraphicFramePr>
+              <a:graphicFrameLocks xmlns:a="http://schemas.openxmlformats.org/drawingml/2006/main" noChangeAspect="1"/>
+            </wp:cNvGraphicFramePr>
+            <a:graphic xmlns:a="http://schemas.openxmlformats.org/drawingml/2006/main">
+              <a:graphicData uri="http://schemas.openxmlformats.org/drawingml/2006/picture">
+                <pic:pic xmlns:pic="http://schemas.openxmlformats.org/drawingml/2006/picture">
+                  <pic:nvPicPr>
+                    <pic:cNvPr id="31" name="overfitting.png"/>
+                    <pic:cNvPicPr/>
+                  </pic:nvPicPr>
+                  <pic:blipFill>
+                    <a:blip r:embed="rId48">
+                      <a:extLst>
+                        <a:ext uri="{28A0092B-C50C-407E-A947-70E740481C1C}">
+                          <a14:useLocalDpi xmlns:a14="http://schemas.microsoft.com/office/drawing/2010/main" val="0"/>
+                        </a:ext>
+                      </a:extLst>
+                    </a:blip>
+                    <a:stretch>
+                      <a:fillRect/>
+                    </a:stretch>
+                  </pic:blipFill>
+                  <pic:spPr>
+                    <a:xfrm>
+                      <a:off x="0" y="0"/>
+                      <a:ext cx="1893863" cy="2520970"/>
+                    </a:xfrm>
+                    <a:prstGeom prst="rect">
+                      <a:avLst/>
+                    </a:prstGeom>
+                  </pic:spPr>
+                </pic:pic>
+              </a:graphicData>
+            </a:graphic>
+          </wp:inline>
+        </w:drawing>
+      </w:r>
+    </w:p>
+    <w:p>
+      <w:r>
+        <w:t>Para solucionar esto se utiliza las funciones de regularización</w:t>
+      </w:r>
+    </w:p>
+    <w:p>
+      <w:r>
+        <w:rPr>
+          <w:b/>
+          <w:bCs/>
+        </w:rPr>
+        <w:t>Funciones de regularización</w:t>
+      </w:r>
+      <w:r>
+        <w:t>:</w:t>
+      </w:r>
+      <w:r>
+        <w:t xml:space="preserve"> son usadas para impedir que suceda el </w:t>
+      </w:r>
+      <w:proofErr w:type="spellStart"/>
+      <w:r>
+        <w:t>overfiting</w:t>
+      </w:r>
+      <w:proofErr w:type="spellEnd"/>
+    </w:p>
+    <w:p>
+      <w:r>
+        <w:rPr>
+          <w:noProof/>
+        </w:rPr>
+        <w:drawing>
+          <wp:inline distT="0" distB="0" distL="0" distR="0" wp14:anchorId="31F1257A" wp14:editId="15DE4352">
+            <wp:extent cx="2295525" cy="2990223"/>
+            <wp:effectExtent l="0" t="0" r="0" b="635"/>
+            <wp:docPr id="33" name="Imagen 33"/>
+            <wp:cNvGraphicFramePr>
+              <a:graphicFrameLocks xmlns:a="http://schemas.openxmlformats.org/drawingml/2006/main" noChangeAspect="1"/>
+            </wp:cNvGraphicFramePr>
+            <a:graphic xmlns:a="http://schemas.openxmlformats.org/drawingml/2006/main">
+              <a:graphicData uri="http://schemas.openxmlformats.org/drawingml/2006/picture">
+                <pic:pic xmlns:pic="http://schemas.openxmlformats.org/drawingml/2006/picture">
+                  <pic:nvPicPr>
+                    <pic:cNvPr id="33" name="overfitting soluc fun regularización.png"/>
+                    <pic:cNvPicPr/>
+                  </pic:nvPicPr>
+                  <pic:blipFill>
+                    <a:blip r:embed="rId49">
+                      <a:extLst>
+                        <a:ext uri="{28A0092B-C50C-407E-A947-70E740481C1C}">
+                          <a14:useLocalDpi xmlns:a14="http://schemas.microsoft.com/office/drawing/2010/main" val="0"/>
+                        </a:ext>
+                      </a:extLst>
+                    </a:blip>
+                    <a:stretch>
+                      <a:fillRect/>
+                    </a:stretch>
+                  </pic:blipFill>
+                  <pic:spPr>
+                    <a:xfrm>
+                      <a:off x="0" y="0"/>
+                      <a:ext cx="2299571" cy="2995494"/>
+                    </a:xfrm>
+                    <a:prstGeom prst="rect">
+                      <a:avLst/>
+                    </a:prstGeom>
+                  </pic:spPr>
+                </pic:pic>
+              </a:graphicData>
+            </a:graphic>
+          </wp:inline>
+        </w:drawing>
+      </w:r>
+    </w:p>
+    <w:p>
+      <w:r>
+        <w:t xml:space="preserve">Otra forma es para el entrenamiento cuando el </w:t>
+      </w:r>
+      <w:proofErr w:type="spellStart"/>
+      <w:r>
+        <w:t>loss</w:t>
+      </w:r>
+      <w:proofErr w:type="spellEnd"/>
+      <w:r>
+        <w:t xml:space="preserve"> este en un rango aceptable</w:t>
+      </w:r>
+    </w:p>
+    <w:p/>
+    <w:p>
+      <w:r>
+        <w:rPr>
+          <w:b/>
+          <w:bCs/>
+        </w:rPr>
+        <w:t>Redes convolucionales y por que son tan buenas con imágenes</w:t>
+      </w:r>
+    </w:p>
+    <w:p>
+      <w:r>
+        <w:rPr>
+          <w:noProof/>
+        </w:rPr>
+        <w:lastRenderedPageBreak/>
+        <w:drawing>
+          <wp:inline distT="0" distB="0" distL="0" distR="0" wp14:anchorId="004618AA" wp14:editId="7ED39DF4">
+            <wp:extent cx="4077269" cy="2362530"/>
+            <wp:effectExtent l="0" t="0" r="0" b="0"/>
+            <wp:docPr id="39" name="Imagen 39"/>
+            <wp:cNvGraphicFramePr>
+              <a:graphicFrameLocks xmlns:a="http://schemas.openxmlformats.org/drawingml/2006/main" noChangeAspect="1"/>
+            </wp:cNvGraphicFramePr>
+            <a:graphic xmlns:a="http://schemas.openxmlformats.org/drawingml/2006/main">
+              <a:graphicData uri="http://schemas.openxmlformats.org/drawingml/2006/picture">
+                <pic:pic xmlns:pic="http://schemas.openxmlformats.org/drawingml/2006/picture">
+                  <pic:nvPicPr>
+                    <pic:cNvPr id="39" name="convolutional network.png"/>
+                    <pic:cNvPicPr/>
+                  </pic:nvPicPr>
+                  <pic:blipFill>
+                    <a:blip r:embed="rId50">
+                      <a:extLst>
+                        <a:ext uri="{28A0092B-C50C-407E-A947-70E740481C1C}">
+                          <a14:useLocalDpi xmlns:a14="http://schemas.microsoft.com/office/drawing/2010/main" val="0"/>
+                        </a:ext>
+                      </a:extLst>
+                    </a:blip>
+                    <a:stretch>
+                      <a:fillRect/>
+                    </a:stretch>
+                  </pic:blipFill>
+                  <pic:spPr>
+                    <a:xfrm>
+                      <a:off x="0" y="0"/>
+                      <a:ext cx="4077269" cy="2362530"/>
+                    </a:xfrm>
+                    <a:prstGeom prst="rect">
+                      <a:avLst/>
+                    </a:prstGeom>
+                  </pic:spPr>
+                </pic:pic>
+              </a:graphicData>
+            </a:graphic>
+          </wp:inline>
+        </w:drawing>
+      </w:r>
+    </w:p>
+    <w:p>
+      <w:r>
+        <w:t xml:space="preserve">Ejem - reconocimiento de caras: En las primeras capas va a detectar contrastes y en capas siguientes estas serán características (nariz, ojos, boca) </w:t>
+      </w:r>
+    </w:p>
+    <w:p>
+      <w:r>
+        <w:rPr>
+          <w:b/>
+          <w:bCs/>
+        </w:rPr>
+        <w:t>Matemática detrás de las redes convolucionales</w:t>
+      </w:r>
+    </w:p>
+    <w:p>
+      <w:r>
+        <w:t>El objetivo es encontrar patrones de contraste comparando el gradiente entre los pixeles, la arquitectura no solo debe tener presente el valor del pixel sino también su contexto al resto de pixel</w:t>
+      </w:r>
+      <w:r>
+        <w:t xml:space="preserve">es </w:t>
+      </w:r>
+    </w:p>
+    <w:p>
+      <w:r>
+        <w:t xml:space="preserve">La </w:t>
+      </w:r>
+      <w:r>
+        <w:t>convolución</w:t>
+      </w:r>
+      <w:r>
+        <w:t xml:space="preserve"> son productos matriciales para extraer las características de contraste</w:t>
+      </w:r>
+      <w:r>
+        <w:rPr>
+          <w:noProof/>
+        </w:rPr>
+        <w:t xml:space="preserve"> </w:t>
+      </w:r>
+      <w:r>
+        <w:rPr>
+          <w:noProof/>
+        </w:rPr>
+        <w:drawing>
+          <wp:inline distT="0" distB="0" distL="0" distR="0" wp14:anchorId="36754398" wp14:editId="1A433AE2">
+            <wp:extent cx="5612130" cy="4020820"/>
+            <wp:effectExtent l="0" t="0" r="7620" b="0"/>
+            <wp:docPr id="45" name="Imagen 45"/>
+            <wp:cNvGraphicFramePr>
+              <a:graphicFrameLocks xmlns:a="http://schemas.openxmlformats.org/drawingml/2006/main" noChangeAspect="1"/>
+            </wp:cNvGraphicFramePr>
+            <a:graphic xmlns:a="http://schemas.openxmlformats.org/drawingml/2006/main">
+              <a:graphicData uri="http://schemas.openxmlformats.org/drawingml/2006/picture">
+                <pic:pic xmlns:pic="http://schemas.openxmlformats.org/drawingml/2006/picture">
+                  <pic:nvPicPr>
+                    <pic:cNvPr id="45" name="convolutional network matricial product.png"/>
+                    <pic:cNvPicPr/>
+                  </pic:nvPicPr>
+                  <pic:blipFill>
+                    <a:blip r:embed="rId51">
+                      <a:extLst>
+                        <a:ext uri="{28A0092B-C50C-407E-A947-70E740481C1C}">
+                          <a14:useLocalDpi xmlns:a14="http://schemas.microsoft.com/office/drawing/2010/main" val="0"/>
+                        </a:ext>
+                      </a:extLst>
+                    </a:blip>
+                    <a:stretch>
+                      <a:fillRect/>
+                    </a:stretch>
+                  </pic:blipFill>
+                  <pic:spPr>
+                    <a:xfrm>
+                      <a:off x="0" y="0"/>
+                      <a:ext cx="5612130" cy="4020820"/>
+                    </a:xfrm>
+                    <a:prstGeom prst="rect">
+                      <a:avLst/>
+                    </a:prstGeom>
+                  </pic:spPr>
+                </pic:pic>
+              </a:graphicData>
+            </a:graphic>
+          </wp:inline>
+        </w:drawing>
+      </w:r>
+    </w:p>
+    <w:p>
+      <w:r>
+        <w:rPr>
+          <w:b/>
+          <w:bCs/>
+        </w:rPr>
+        <w:lastRenderedPageBreak/>
+        <w:t xml:space="preserve"> </w:t>
+      </w:r>
+      <w:r>
+        <w:t xml:space="preserve">el </w:t>
+      </w:r>
+      <w:proofErr w:type="spellStart"/>
+      <w:r>
+        <w:t>pooling</w:t>
+      </w:r>
+      <w:proofErr w:type="spellEnd"/>
+      <w:r>
+        <w:t xml:space="preserve"> lo que hace es comprimir la información para tratarla más rápido</w:t>
+      </w:r>
+    </w:p>
+    <w:p>
+      <w:r>
+        <w:rPr>
+          <w:b/>
+          <w:bCs/>
+        </w:rPr>
+        <w:t>como funciona la convolución – forma gráfica</w:t>
+      </w:r>
+    </w:p>
+    <w:p>
+      <w:r>
+        <w:rPr>
+          <w:noProof/>
+        </w:rPr>
+        <w:drawing>
+          <wp:inline distT="0" distB="0" distL="0" distR="0" wp14:anchorId="4BC3F703" wp14:editId="48A2F13D">
+            <wp:extent cx="5612130" cy="2853055"/>
+            <wp:effectExtent l="0" t="0" r="7620" b="4445"/>
+            <wp:docPr id="46" name="Imagen 46"/>
+            <wp:cNvGraphicFramePr>
+              <a:graphicFrameLocks xmlns:a="http://schemas.openxmlformats.org/drawingml/2006/main" noChangeAspect="1"/>
+            </wp:cNvGraphicFramePr>
+            <a:graphic xmlns:a="http://schemas.openxmlformats.org/drawingml/2006/main">
+              <a:graphicData uri="http://schemas.openxmlformats.org/drawingml/2006/picture">
+                <pic:pic xmlns:pic="http://schemas.openxmlformats.org/drawingml/2006/picture">
+                  <pic:nvPicPr>
+                    <pic:cNvPr id="46" name="convolutional network graphic form.png"/>
+                    <pic:cNvPicPr/>
+                  </pic:nvPicPr>
+                  <pic:blipFill>
+                    <a:blip r:embed="rId52">
+                      <a:extLst>
+                        <a:ext uri="{28A0092B-C50C-407E-A947-70E740481C1C}">
+                          <a14:useLocalDpi xmlns:a14="http://schemas.microsoft.com/office/drawing/2010/main" val="0"/>
+                        </a:ext>
+                      </a:extLst>
+                    </a:blip>
+                    <a:stretch>
+                      <a:fillRect/>
+                    </a:stretch>
+                  </pic:blipFill>
+                  <pic:spPr>
+                    <a:xfrm>
+                      <a:off x="0" y="0"/>
+                      <a:ext cx="5612130" cy="2853055"/>
+                    </a:xfrm>
+                    <a:prstGeom prst="rect">
+                      <a:avLst/>
+                    </a:prstGeom>
+                  </pic:spPr>
+                </pic:pic>
+              </a:graphicData>
+            </a:graphic>
+          </wp:inline>
+        </w:drawing>
+      </w:r>
+    </w:p>
+    <w:p>
+      <w:proofErr w:type="spellStart"/>
+      <w:r>
+        <w:t>Esta</w:t>
+      </w:r>
+      <w:proofErr w:type="spellEnd"/>
+      <w:r>
+        <w:t xml:space="preserve"> compuesta por</w:t>
       </w:r>
     </w:p>
     <w:p>
@@ -3430,86 +5076,10 @@
           <w:ilvl w:val="0"/>
           <w:numId w:val="1"/>
         </w:numPr>
-        <w:rPr>
-          <w:b/>
-          <w:bCs/>
-        </w:rPr>
-      </w:pPr>
-      <w:r>
-        <w:rPr>
-          <w:b/>
-          <w:bCs/>
-        </w:rPr>
-        <w:t>Eliminar una celda:</w:t>
-      </w:r>
-      <w:r>
-        <w:t xml:space="preserve"> </w:t>
-      </w:r>
-      <w:proofErr w:type="spellStart"/>
-      <w:r>
-        <w:t>ctrl</w:t>
-      </w:r>
-      <w:proofErr w:type="spellEnd"/>
-      <w:r>
-        <w:t xml:space="preserve"> + (</w:t>
-      </w:r>
-      <w:proofErr w:type="gramStart"/>
-      <w:r>
-        <w:t>m  d</w:t>
-      </w:r>
-      <w:proofErr w:type="gramEnd"/>
-      <w:r>
-        <w:t xml:space="preserve">) </w:t>
-      </w:r>
-    </w:p>
-    <w:p>
-      <w:pPr>
-        <w:rPr>
-          <w:b/>
-          <w:bCs/>
-        </w:rPr>
-      </w:pPr>
-    </w:p>
-    <w:p>
-      <w:pPr>
-        <w:rPr>
-          <w:b/>
-          <w:bCs/>
-        </w:rPr>
-      </w:pPr>
-    </w:p>
-    <w:p>
-      <w:pPr>
-        <w:rPr>
-          <w:b/>
-          <w:bCs/>
-        </w:rPr>
-      </w:pPr>
-      <w:proofErr w:type="spellStart"/>
-      <w:r>
-        <w:rPr>
-          <w:b/>
-          <w:bCs/>
-        </w:rPr>
-        <w:t>Unknow</w:t>
-      </w:r>
-      <w:proofErr w:type="spellEnd"/>
-      <w:r>
-        <w:rPr>
-          <w:b/>
-          <w:bCs/>
-        </w:rPr>
-        <w:t xml:space="preserve"> </w:t>
-      </w:r>
-      <w:proofErr w:type="spellStart"/>
-      <w:r>
-        <w:rPr>
-          <w:b/>
-          <w:bCs/>
-        </w:rPr>
-        <w:t>words</w:t>
-      </w:r>
-      <w:proofErr w:type="spellEnd"/>
+      </w:pPr>
+      <w:r>
+        <w:t xml:space="preserve"> una capa de entrada – parte inferior</w:t>
+      </w:r>
     </w:p>
     <w:p>
       <w:pPr>
@@ -3520,7 +5090,10 @@
         </w:numPr>
       </w:pPr>
       <w:r>
-        <w:t>Regresión lineal</w:t>
+        <w:t>Una capa</w:t>
+      </w:r>
+      <w:r>
+        <w:t xml:space="preserve"> de convolución</w:t>
       </w:r>
     </w:p>
     <w:p>
@@ -3532,6 +5105,451 @@
         </w:numPr>
       </w:pPr>
       <w:r>
+        <w:t xml:space="preserve">Una de </w:t>
+      </w:r>
+      <w:proofErr w:type="spellStart"/>
+      <w:r>
+        <w:t>pooling</w:t>
+      </w:r>
+      <w:proofErr w:type="spellEnd"/>
+    </w:p>
+    <w:p>
+      <w:pPr>
+        <w:pStyle w:val="Prrafodelista"/>
+        <w:numPr>
+          <w:ilvl w:val="0"/>
+          <w:numId w:val="1"/>
+        </w:numPr>
+      </w:pPr>
+      <w:r>
+        <w:t>Una de convolución</w:t>
+      </w:r>
+    </w:p>
+    <w:p>
+      <w:pPr>
+        <w:pStyle w:val="Prrafodelista"/>
+        <w:numPr>
+          <w:ilvl w:val="0"/>
+          <w:numId w:val="1"/>
+        </w:numPr>
+      </w:pPr>
+      <w:r>
+        <w:t xml:space="preserve">Una de </w:t>
+      </w:r>
+      <w:proofErr w:type="spellStart"/>
+      <w:r>
+        <w:t>pooling</w:t>
+      </w:r>
+      <w:proofErr w:type="spellEnd"/>
+    </w:p>
+    <w:p>
+      <w:pPr>
+        <w:pStyle w:val="Prrafodelista"/>
+        <w:numPr>
+          <w:ilvl w:val="0"/>
+          <w:numId w:val="1"/>
+        </w:numPr>
+      </w:pPr>
+      <w:r>
+        <w:t>Una red neuronal por ejemplo para predecir -parte superior</w:t>
+      </w:r>
+    </w:p>
+    <w:p>
+      <w:r>
+        <w:t xml:space="preserve">Red convolucional: es una operación matemática </w:t>
+      </w:r>
+      <w:r>
+        <w:t xml:space="preserve">de escaneo que se encarga de buscar patrones y características de las imágenes (bordes, narices </w:t>
+      </w:r>
+      <w:proofErr w:type="spellStart"/>
+      <w:r>
+        <w:t>etc</w:t>
+      </w:r>
+      <w:proofErr w:type="spellEnd"/>
+      <w:r>
+        <w:t>)</w:t>
+      </w:r>
+    </w:p>
+    <w:p>
+      <w:r>
+        <w:rPr>
+          <w:b/>
+          <w:bCs/>
+        </w:rPr>
+        <w:t>Redes generativas</w:t>
+      </w:r>
+    </w:p>
+    <w:p>
+      <w:r>
+        <w:t xml:space="preserve">Son redes que generan imágenes a partir de otras </w:t>
+      </w:r>
+    </w:p>
+    <w:p>
+      <w:r>
+        <w:t xml:space="preserve">Auto </w:t>
+      </w:r>
+      <w:proofErr w:type="spellStart"/>
+      <w:r>
+        <w:t>encoder</w:t>
+      </w:r>
+      <w:proofErr w:type="spellEnd"/>
+      <w:r>
+        <w:t xml:space="preserve">: es una red para reconstruir imágenes, esto se hace llevando la </w:t>
+      </w:r>
+      <w:proofErr w:type="spellStart"/>
+      <w:r>
+        <w:t>img</w:t>
+      </w:r>
+      <w:proofErr w:type="spellEnd"/>
+      <w:r>
+        <w:t xml:space="preserve"> a un espacio latente de características (características que componen la </w:t>
+      </w:r>
+      <w:proofErr w:type="spellStart"/>
+      <w:r>
+        <w:t>img</w:t>
+      </w:r>
+      <w:proofErr w:type="spellEnd"/>
+      <w:r>
+        <w:t xml:space="preserve"> inicial) en este punto la </w:t>
+      </w:r>
+      <w:proofErr w:type="spellStart"/>
+      <w:r>
+        <w:t>info</w:t>
+      </w:r>
+      <w:proofErr w:type="spellEnd"/>
+      <w:r>
+        <w:t xml:space="preserve"> esta codificada (para un mejor tratamiento), para hacer una app de este tipo necesitaríamos una </w:t>
+      </w:r>
+      <w:proofErr w:type="spellStart"/>
+      <w:r>
+        <w:t>img</w:t>
+      </w:r>
+      <w:proofErr w:type="spellEnd"/>
+      <w:r>
+        <w:t xml:space="preserve"> a la cual vamos añadir un </w:t>
+      </w:r>
+      <w:proofErr w:type="spellStart"/>
+      <w:r>
+        <w:t>feature</w:t>
+      </w:r>
+      <w:proofErr w:type="spellEnd"/>
+      <w:r>
+        <w:t xml:space="preserve">. La última parte del auto </w:t>
+      </w:r>
+      <w:proofErr w:type="spellStart"/>
+      <w:r>
+        <w:t>encoder</w:t>
+      </w:r>
+      <w:proofErr w:type="spellEnd"/>
+      <w:r>
+        <w:t xml:space="preserve"> es el decodificador, el cual lleva la </w:t>
+      </w:r>
+      <w:proofErr w:type="spellStart"/>
+      <w:r>
+        <w:t>info</w:t>
+      </w:r>
+      <w:proofErr w:type="spellEnd"/>
+      <w:r>
+        <w:t xml:space="preserve"> codificada a un plano real.</w:t>
+      </w:r>
+    </w:p>
+    <w:p>
+      <w:r>
+        <w:rPr>
+          <w:b/>
+          <w:bCs/>
+        </w:rPr>
+        <w:t>Nota:</w:t>
+      </w:r>
+      <w:r>
+        <w:t xml:space="preserve"> sin </w:t>
+      </w:r>
+      <w:proofErr w:type="gramStart"/>
+      <w:r>
+        <w:t>embargo</w:t>
+      </w:r>
+      <w:proofErr w:type="gramEnd"/>
+      <w:r>
+        <w:t xml:space="preserve"> la mayoría de </w:t>
+      </w:r>
+      <w:proofErr w:type="spellStart"/>
+      <w:r>
+        <w:t>img</w:t>
+      </w:r>
+      <w:proofErr w:type="spellEnd"/>
+      <w:r>
+        <w:t xml:space="preserve"> falsas se generan con un red llamadas GANS (redes </w:t>
+      </w:r>
+      <w:proofErr w:type="spellStart"/>
+      <w:r>
+        <w:t>generaticas</w:t>
+      </w:r>
+      <w:proofErr w:type="spellEnd"/>
+      <w:r>
+        <w:t xml:space="preserve"> adversarias) en esta se enfrentan dos tipos de redes, la que intenta fal</w:t>
+      </w:r>
+      <w:r>
+        <w:t xml:space="preserve">sificar y otra que intenta verificar que no pase </w:t>
+      </w:r>
+      <w:proofErr w:type="spellStart"/>
+      <w:r>
+        <w:t>imgs</w:t>
+      </w:r>
+      <w:proofErr w:type="spellEnd"/>
+      <w:r>
+        <w:t xml:space="preserve"> falsas</w:t>
+      </w:r>
+      <w:r>
+        <w:t xml:space="preserve">, ambas redes van mejorando en cada entrenamiento. </w:t>
+      </w:r>
+    </w:p>
+    <w:p>
+      <w:pPr>
+        <w:rPr>
+          <w:b/>
+          <w:bCs/>
+        </w:rPr>
+      </w:pPr>
+    </w:p>
+    <w:p>
+      <w:proofErr w:type="spellStart"/>
+      <w:r>
+        <w:rPr>
+          <w:b/>
+          <w:bCs/>
+        </w:rPr>
+        <w:t>Colab</w:t>
+      </w:r>
+      <w:proofErr w:type="spellEnd"/>
+    </w:p>
+    <w:p>
+      <w:pPr>
+        <w:rPr>
+          <w:b/>
+          <w:bCs/>
+        </w:rPr>
+      </w:pPr>
+      <w:r>
+        <w:rPr>
+          <w:b/>
+          <w:bCs/>
+        </w:rPr>
+        <w:lastRenderedPageBreak/>
+        <w:t>Comandos</w:t>
+      </w:r>
+    </w:p>
+    <w:p>
+      <w:pPr>
+        <w:pStyle w:val="Prrafodelista"/>
+        <w:numPr>
+          <w:ilvl w:val="0"/>
+          <w:numId w:val="1"/>
+        </w:numPr>
+        <w:rPr>
+          <w:b/>
+          <w:bCs/>
+        </w:rPr>
+      </w:pPr>
+      <w:r>
+        <w:rPr>
+          <w:b/>
+          <w:bCs/>
+        </w:rPr>
+        <w:t>Ejecutar una celda:</w:t>
+      </w:r>
+      <w:r>
+        <w:t xml:space="preserve"> </w:t>
+      </w:r>
+      <w:proofErr w:type="spellStart"/>
+      <w:r>
+        <w:t>ctrl</w:t>
+      </w:r>
+      <w:proofErr w:type="spellEnd"/>
+      <w:r>
+        <w:t xml:space="preserve"> + </w:t>
+      </w:r>
+      <w:proofErr w:type="spellStart"/>
+      <w:r>
+        <w:t>enter</w:t>
+      </w:r>
+      <w:proofErr w:type="spellEnd"/>
+    </w:p>
+    <w:p>
+      <w:pPr>
+        <w:pStyle w:val="Prrafodelista"/>
+        <w:numPr>
+          <w:ilvl w:val="0"/>
+          <w:numId w:val="1"/>
+        </w:numPr>
+        <w:rPr>
+          <w:b/>
+          <w:bCs/>
+        </w:rPr>
+      </w:pPr>
+      <w:r>
+        <w:rPr>
+          <w:b/>
+          <w:bCs/>
+        </w:rPr>
+        <w:t>Ejecutar una celda y abrir otra:</w:t>
+      </w:r>
+      <w:r>
+        <w:t xml:space="preserve"> shift + </w:t>
+      </w:r>
+      <w:proofErr w:type="spellStart"/>
+      <w:r>
+        <w:t>enter</w:t>
+      </w:r>
+      <w:proofErr w:type="spellEnd"/>
+    </w:p>
+    <w:p>
+      <w:pPr>
+        <w:pStyle w:val="Prrafodelista"/>
+        <w:numPr>
+          <w:ilvl w:val="0"/>
+          <w:numId w:val="1"/>
+        </w:numPr>
+        <w:rPr>
+          <w:b/>
+          <w:bCs/>
+        </w:rPr>
+      </w:pPr>
+      <w:r>
+        <w:rPr>
+          <w:b/>
+          <w:bCs/>
+        </w:rPr>
+        <w:t>Crear una celda:</w:t>
+      </w:r>
+      <w:r>
+        <w:t xml:space="preserve"> </w:t>
+      </w:r>
+      <w:proofErr w:type="spellStart"/>
+      <w:r>
+        <w:t>ctrl</w:t>
+      </w:r>
+      <w:proofErr w:type="spellEnd"/>
+      <w:r>
+        <w:t xml:space="preserve"> + </w:t>
+      </w:r>
+      <w:proofErr w:type="gramStart"/>
+      <w:r>
+        <w:t>( m</w:t>
+      </w:r>
+      <w:proofErr w:type="gramEnd"/>
+      <w:r>
+        <w:t xml:space="preserve"> b)</w:t>
+      </w:r>
+    </w:p>
+    <w:p>
+      <w:pPr>
+        <w:pStyle w:val="Prrafodelista"/>
+        <w:numPr>
+          <w:ilvl w:val="0"/>
+          <w:numId w:val="1"/>
+        </w:numPr>
+        <w:rPr>
+          <w:b/>
+          <w:bCs/>
+        </w:rPr>
+      </w:pPr>
+      <w:r>
+        <w:rPr>
+          <w:b/>
+          <w:bCs/>
+        </w:rPr>
+        <w:t>Eliminar una celda:</w:t>
+      </w:r>
+      <w:r>
+        <w:t xml:space="preserve"> </w:t>
+      </w:r>
+      <w:proofErr w:type="spellStart"/>
+      <w:r>
+        <w:t>ctrl</w:t>
+      </w:r>
+      <w:proofErr w:type="spellEnd"/>
+      <w:r>
+        <w:t xml:space="preserve"> + (</w:t>
+      </w:r>
+      <w:proofErr w:type="gramStart"/>
+      <w:r>
+        <w:t>m  d</w:t>
+      </w:r>
+      <w:proofErr w:type="gramEnd"/>
+      <w:r>
+        <w:t xml:space="preserve">) </w:t>
+      </w:r>
+    </w:p>
+    <w:p>
+      <w:pPr>
+        <w:rPr>
+          <w:b/>
+          <w:bCs/>
+        </w:rPr>
+      </w:pPr>
+    </w:p>
+    <w:p>
+      <w:pPr>
+        <w:rPr>
+          <w:b/>
+          <w:bCs/>
+        </w:rPr>
+      </w:pPr>
+    </w:p>
+    <w:p>
+      <w:pPr>
+        <w:rPr>
+          <w:b/>
+          <w:bCs/>
+        </w:rPr>
+      </w:pPr>
+      <w:proofErr w:type="spellStart"/>
+      <w:r>
+        <w:rPr>
+          <w:b/>
+          <w:bCs/>
+        </w:rPr>
+        <w:t>Unknow</w:t>
+      </w:r>
+      <w:proofErr w:type="spellEnd"/>
+      <w:r>
+        <w:rPr>
+          <w:b/>
+          <w:bCs/>
+        </w:rPr>
+        <w:t xml:space="preserve"> </w:t>
+      </w:r>
+      <w:proofErr w:type="spellStart"/>
+      <w:r>
+        <w:rPr>
+          <w:b/>
+          <w:bCs/>
+        </w:rPr>
+        <w:t>words</w:t>
+      </w:r>
+      <w:proofErr w:type="spellEnd"/>
+    </w:p>
+    <w:p>
+      <w:pPr>
+        <w:pStyle w:val="Prrafodelista"/>
+        <w:numPr>
+          <w:ilvl w:val="0"/>
+          <w:numId w:val="1"/>
+        </w:numPr>
+      </w:pPr>
+      <w:r>
+        <w:t>Regresión lineal</w:t>
+      </w:r>
+    </w:p>
+    <w:p>
+      <w:pPr>
+        <w:pStyle w:val="Prrafodelista"/>
+        <w:numPr>
+          <w:ilvl w:val="0"/>
+          <w:numId w:val="1"/>
+        </w:numPr>
+      </w:pPr>
+      <w:r>
         <w:t>Normalización: es la transformación de escala de la distribución de una variable, esto con el objetivo de poder comparar elementos de diferentes variables, unidades de medida</w:t>
       </w:r>
     </w:p>
@@ -3625,10 +5643,25 @@
     </w:p>
     <w:p>
       <w:r>
-        <w:lastRenderedPageBreak/>
         <w:t>La gotera, mancha de hierro</w:t>
       </w:r>
     </w:p>
+    <w:p/>
+    <w:p>
+      <w:r>
+        <w:t xml:space="preserve">Trabajar predicción de cosechas de café de acuerdo a históricos y </w:t>
+      </w:r>
+      <w:proofErr w:type="gramStart"/>
+      <w:r>
+        <w:t>variables,(</w:t>
+      </w:r>
+      <w:proofErr w:type="gramEnd"/>
+      <w:r>
+        <w:t xml:space="preserve">temperatura, abono, época del año, región ) </w:t>
+      </w:r>
+    </w:p>
+    <w:p/>
+    <w:p/>
     <w:p/>
     <w:p/>
     <w:sectPr>

</xml_diff>